<commit_message>
Update source and template for new Date Issued field
</commit_message>
<xml_diff>
--- a/vsprojects/repgen/App_Data/templates/template1.docx
+++ b/vsprojects/repgen/App_Data/templates/template1.docx
@@ -72,7 +72,6 @@
         <w:rPr>
           <w:rFonts w:ascii="Arial" w:hAnsi="Arial" w:cs="Arial"/>
           <w:noProof/>
-          <w:lang w:val="en-GB" w:eastAsia="en-GB"/>
         </w:rPr>
         <w:drawing>
           <wp:inline distT="0" distB="0" distL="0" distR="0">
@@ -297,6 +296,38 @@
         </w:rPr>
         <w:t xml:space="preserve"> </w:t>
       </w:r>
+      <w:sdt>
+        <w:sdtPr>
+          <w:dataBinding w:prefixMappings="xmlns:ns0='http://rmstenon.com/2010/wealth-management-report'" w:xpath="/ns0:repgen[1]/ns0:client[1]/ns0:date-issued[1]" w:storeItemID="{E858428B-8059-431D-92A4-14518FCF7E0B}"/>
+          <w:rPr>
+            <w:rFonts w:ascii="Arial" w:hAnsi="Arial" w:cs="Arial"/>
+            <w:color w:val="333399"/>
+            <w:sz w:val="28"/>
+            <w:lang w:val="en-GB"/>
+          </w:rPr>
+          <w:tag w:val="client.date-issued"/>
+          <w:id w:val="543126"/>
+          <w:placeholder>
+            <w:docPart w:val="CD595313843D49599B854B659629B042"/>
+          </w:placeholder>
+          <w:showingPlcHdr/>
+          <w:date>
+            <w:dateFormat w:val="dd/MM/yyyy"/>
+            <w:lid w:val="en-GB"/>
+            <w:storeMappedDataAs w:val="dateTime"/>
+            <w:calendar w:val="gregorian"/>
+          </w:date>
+        </w:sdtPr>
+        <w:sdtContent>
+          <w:r>
+            <w:rPr>
+              <w:rStyle w:val="PlaceholderText"/>
+              <w:i/>
+            </w:rPr>
+            <w:t>[Date Issued]</w:t>
+          </w:r>
+        </w:sdtContent>
+      </w:sdt>
     </w:p>
     <w:p>
       <w:pPr>
@@ -329,6 +360,7 @@
     </w:p>
     <w:sdt>
       <w:sdtPr>
+        <w:dataBinding w:prefixMappings="xmlns:ns0='http://rmstenon.com/2010/wealth-management-report'" w:xpath="/ns0:repgen[1]/ns0:client[1]/ns0:name[1]" w:storeItemID="{E858428B-8059-431D-92A4-14518FCF7E0B}"/>
         <w:rPr>
           <w:rFonts w:ascii="Arial" w:hAnsi="Arial" w:cs="Arial"/>
           <w:color w:val="333399"/>
@@ -341,7 +373,6 @@
           <w:docPart w:val="58D33A7A20574793BCDAC7C1C5EB2D02"/>
         </w:placeholder>
         <w:showingPlcHdr/>
-        <w:dataBinding w:prefixMappings="xmlns:ns0='http://rmtenon.com/2010/wealth-management-report'" w:xpath="/ns0:repgen[1]/ns0:client[1]/ns0:name[1]" w:storeItemID="{E858428B-8059-431D-92A4-14518FCF7E0B}"/>
         <w:text/>
       </w:sdtPr>
       <w:sdtContent>
@@ -948,7 +979,6 @@
           <w:rFonts w:ascii="Arial" w:hAnsi="Arial" w:cs="Arial"/>
           <w:b/>
           <w:noProof/>
-          <w:lang w:val="en-GB" w:eastAsia="en-GB"/>
         </w:rPr>
         <w:drawing>
           <wp:anchor distT="0" distB="0" distL="114300" distR="114300" simplePos="0" relativeHeight="251679232" behindDoc="0" locked="0" layoutInCell="1" allowOverlap="1">
@@ -1660,7 +1690,6 @@
         <w:rPr>
           <w:rFonts w:ascii="Arial" w:hAnsi="Arial" w:cs="Arial"/>
           <w:noProof/>
-          <w:lang w:val="en-GB" w:eastAsia="en-GB"/>
         </w:rPr>
         <w:drawing>
           <wp:anchor distT="0" distB="0" distL="114300" distR="114300" simplePos="0" relativeHeight="251683328" behindDoc="0" locked="0" layoutInCell="1" allowOverlap="1">
@@ -1844,7 +1873,6 @@
           <w:rFonts w:ascii="Arial" w:hAnsi="Arial" w:cs="Arial"/>
           <w:noProof/>
           <w:color w:val="000000"/>
-          <w:lang w:val="en-GB" w:eastAsia="en-GB"/>
         </w:rPr>
         <w:drawing>
           <wp:inline distT="0" distB="0" distL="0" distR="0">
@@ -2210,7 +2238,6 @@
           <w:rFonts w:ascii="Arial" w:hAnsi="Arial" w:cs="Arial"/>
           <w:noProof/>
           <w:color w:val="000000"/>
-          <w:lang w:val="en-GB" w:eastAsia="en-GB"/>
         </w:rPr>
         <w:drawing>
           <wp:anchor distT="0" distB="0" distL="114300" distR="114300" simplePos="0" relativeHeight="251684352" behindDoc="0" locked="0" layoutInCell="1" allowOverlap="1">
@@ -3363,7 +3390,6 @@
           <w:rFonts w:ascii="Arial" w:hAnsi="Arial" w:cs="Arial"/>
           <w:noProof/>
           <w:color w:val="000000"/>
-          <w:lang w:val="en-GB" w:eastAsia="en-GB"/>
         </w:rPr>
         <w:drawing>
           <wp:anchor distT="0" distB="0" distL="114300" distR="114300" simplePos="0" relativeHeight="251681280" behindDoc="0" locked="0" layoutInCell="1" allowOverlap="1">
@@ -3948,6 +3974,7 @@
       </w:r>
       <w:sdt>
         <w:sdtPr>
+          <w:dataBinding w:prefixMappings="xmlns:ns0='http://rmstenon.com/2010/wealth-management-report'" w:xpath="/ns0:repgen[1]/ns0:strategy[1]/ns0:name-proper[1]" w:storeItemID="{E858428B-8059-431D-92A4-14518FCF7E0B}"/>
           <w:rPr>
             <w:rFonts w:ascii="Arial" w:hAnsi="Arial" w:cs="Arial"/>
             <w:b/>
@@ -3959,7 +3986,6 @@
             <w:docPart w:val="5DF04C0102EA4176B3590E64DAB395B7"/>
           </w:placeholder>
           <w:showingPlcHdr/>
-          <w:dataBinding w:prefixMappings="xmlns:ns0='http://rmtenon.com/2010/wealth-management-report'" w:xpath="/ns0:repgen[1]/ns0:strategy[1]/ns0:name-proper[1]" w:storeItemID="{E858428B-8059-431D-92A4-14518FCF7E0B}"/>
           <w:text/>
         </w:sdtPr>
         <w:sdtContent>
@@ -4015,6 +4041,7 @@
       </w:r>
       <w:sdt>
         <w:sdtPr>
+          <w:dataBinding w:prefixMappings="xmlns:ns0='http://rmstenon.com/2010/wealth-management-report'" w:xpath="/ns0:repgen[1]/ns0:strategy[1]/ns0:name-proper[1]" w:storeItemID="{E858428B-8059-431D-92A4-14518FCF7E0B}"/>
           <w:rPr>
             <w:rFonts w:ascii="Arial" w:hAnsi="Arial" w:cs="Arial"/>
             <w:b/>
@@ -4027,7 +4054,6 @@
             <w:docPart w:val="DB5A35EF6F304F89BA3202B22361708B"/>
           </w:placeholder>
           <w:showingPlcHdr/>
-          <w:dataBinding w:prefixMappings="xmlns:ns0='http://rmtenon.com/2010/wealth-management-report'" w:xpath="/ns0:repgen[1]/ns0:strategy[1]/ns0:name-proper[1]" w:storeItemID="{E858428B-8059-431D-92A4-14518FCF7E0B}"/>
           <w:text/>
         </w:sdtPr>
         <w:sdtContent>
@@ -4053,6 +4079,7 @@
       </w:r>
       <w:sdt>
         <w:sdtPr>
+          <w:dataBinding w:prefixMappings="xmlns:ns0='http://rmstenon.com/2010/wealth-management-report'" w:xpath="/ns0:repgen[1]/ns0:strategy[1]/ns0:performance[1]/ns0:return-over-base[1]" w:storeItemID="{E858428B-8059-431D-92A4-14518FCF7E0B}"/>
           <w:rPr>
             <w:rFonts w:ascii="Arial" w:hAnsi="Arial" w:cs="Arial"/>
             <w:b/>
@@ -4065,7 +4092,6 @@
             <w:docPart w:val="40693D1AC03847F9B6ABF8D52E10A74E"/>
           </w:placeholder>
           <w:showingPlcHdr/>
-          <w:dataBinding w:prefixMappings="xmlns:ns0='http://rmtenon.com/2010/wealth-management-report'" w:xpath="/ns0:repgen[1]/ns0:strategy[1]/ns0:performance[1]/ns0:return-over-base[1]" w:storeItemID="{E858428B-8059-431D-92A4-14518FCF7E0B}"/>
           <w:text/>
         </w:sdtPr>
         <w:sdtContent>
@@ -4099,6 +4125,7 @@
       </w:r>
       <w:sdt>
         <w:sdtPr>
+          <w:dataBinding w:prefixMappings="xmlns:ns0='http://rmstenon.com/2010/wealth-management-report'" w:xpath="/ns0:repgen[1]/ns0:strategy[1]/ns0:time-horizon[1]" w:storeItemID="{E858428B-8059-431D-92A4-14518FCF7E0B}"/>
           <w:rPr>
             <w:rFonts w:ascii="Arial" w:hAnsi="Arial" w:cs="Arial"/>
             <w:b/>
@@ -4111,7 +4138,6 @@
             <w:docPart w:val="6D4955D8E430404DA22324F2903DAC23"/>
           </w:placeholder>
           <w:showingPlcHdr/>
-          <w:dataBinding w:prefixMappings="xmlns:ns0='http://rmtenon.com/2010/wealth-management-report'" w:xpath="/ns0:repgen[1]/ns0:strategy[1]/ns0:time-horizon[1]" w:storeItemID="{E858428B-8059-431D-92A4-14518FCF7E0B}"/>
           <w:text/>
         </w:sdtPr>
         <w:sdtContent>
@@ -4203,6 +4229,7 @@
       </w:pPr>
       <w:sdt>
         <w:sdtPr>
+          <w:dataBinding w:prefixMappings="xmlns:ns0='http://rmstenon.com/2010/wealth-management-report'" w:xpath="/ns0:repgen[1]/ns0:charts[1]/ns0:allocation[1]/ns0:header[1]" w:storeItemID="{E858428B-8059-431D-92A4-14518FCF7E0B}"/>
           <w:rPr>
             <w:rFonts w:ascii="Arial" w:hAnsi="Arial" w:cs="Arial"/>
           </w:rPr>
@@ -4213,7 +4240,6 @@
             <w:docPart w:val="A260C96D49DF433880BED8EDEDAC15BA"/>
           </w:placeholder>
           <w:showingPlcHdr/>
-          <w:dataBinding w:prefixMappings="xmlns:ns0='http://rmtenon.com/2010/wealth-management-report'" w:xpath="/ns0:repgen[1]/ns0:charts[1]/ns0:allocation[1]/ns0:header[1]" w:storeItemID="{E858428B-8059-431D-92A4-14518FCF7E0B}"/>
           <w:text/>
         </w:sdtPr>
         <w:sdtContent>
@@ -4293,6 +4319,7 @@
       </w:pPr>
       <w:sdt>
         <w:sdtPr>
+          <w:dataBinding w:prefixMappings="xmlns:ns0='http://rmstenon.com/2010/wealth-management-report'" w:xpath="/ns0:repgen[1]/ns0:charts[1]/ns0:allocation[1]/ns0:caption[1]" w:storeItemID="{E858428B-8059-431D-92A4-14518FCF7E0B}"/>
           <w:rPr>
             <w:rFonts w:ascii="Arial" w:hAnsi="Arial" w:cs="Arial"/>
             <w:color w:val="000000"/>
@@ -4304,7 +4331,6 @@
             <w:docPart w:val="50CB9B394EAE49778341317EB5378660"/>
           </w:placeholder>
           <w:showingPlcHdr/>
-          <w:dataBinding w:prefixMappings="xmlns:ns0='http://rmtenon.com/2010/wealth-management-report'" w:xpath="/ns0:repgen[1]/ns0:charts[1]/ns0:allocation[1]/ns0:caption[1]" w:storeItemID="{E858428B-8059-431D-92A4-14518FCF7E0B}"/>
           <w:text/>
         </w:sdtPr>
         <w:sdtContent>
@@ -4432,6 +4458,7 @@
       </w:pPr>
       <w:sdt>
         <w:sdtPr>
+          <w:dataBinding w:prefixMappings="xmlns:ns0='http://rmstenon.com/2010/wealth-management-report'" w:xpath="/ns0:repgen[1]/ns0:charts[1]/ns0:stress-crash[1]/ns0:header[1]" w:storeItemID="{E858428B-8059-431D-92A4-14518FCF7E0B}"/>
           <w:rPr>
             <w:rFonts w:ascii="Arial" w:hAnsi="Arial" w:cs="Arial"/>
             <w:b/>
@@ -4444,7 +4471,6 @@
             <w:docPart w:val="6FE7767CE91E4BFFBD26722460AB3C62"/>
           </w:placeholder>
           <w:showingPlcHdr/>
-          <w:dataBinding w:prefixMappings="xmlns:ns0='http://rmtenon.com/2010/wealth-management-report'" w:xpath="/ns0:repgen[1]/ns0:charts[1]/ns0:stress-crash[1]/ns0:header[1]" w:storeItemID="{E858428B-8059-431D-92A4-14518FCF7E0B}"/>
           <w:text/>
         </w:sdtPr>
         <w:sdtContent>
@@ -4478,6 +4504,7 @@
       </w:pPr>
       <w:sdt>
         <w:sdtPr>
+          <w:dataBinding w:prefixMappings="xmlns:ns0='http://rmstenon.com/2010/wealth-management-report'" w:xpath="/ns0:repgen[1]/ns0:charts[1]/ns0:stress-crash[1]/ns0:text[1]" w:storeItemID="{E858428B-8059-431D-92A4-14518FCF7E0B}"/>
           <w:rPr>
             <w:rFonts w:ascii="Arial" w:hAnsi="Arial" w:cs="Arial"/>
             <w:color w:val="000000"/>
@@ -4489,7 +4516,6 @@
             <w:docPart w:val="6D71345B7843458E80B99607246DDF8E"/>
           </w:placeholder>
           <w:showingPlcHdr/>
-          <w:dataBinding w:prefixMappings="xmlns:ns0='http://rmtenon.com/2010/wealth-management-report'" w:xpath="/ns0:repgen[1]/ns0:charts[1]/ns0:stress-crash[1]/ns0:text[1]" w:storeItemID="{E858428B-8059-431D-92A4-14518FCF7E0B}"/>
           <w:text/>
         </w:sdtPr>
         <w:sdtContent>
@@ -4623,6 +4649,7 @@
           <w:b/>
           <w:color w:val="333399"/>
         </w:rPr>
+        <w:lastRenderedPageBreak/>
         <w:t>How does Performance Compare?</w:t>
       </w:r>
     </w:p>
@@ -4648,6 +4675,7 @@
       </w:r>
       <w:sdt>
         <w:sdtPr>
+          <w:dataBinding w:prefixMappings="xmlns:ns0='http://rmstenon.com/2010/wealth-management-report'" w:xpath="/ns0:repgen[1]/ns0:charts[1]/ns0:stress-rise[1]/ns0:text[1]" w:storeItemID="{E858428B-8059-431D-92A4-14518FCF7E0B}"/>
           <w:rPr>
             <w:rFonts w:ascii="Arial" w:hAnsi="Arial" w:cs="Arial"/>
           </w:rPr>
@@ -4658,7 +4686,6 @@
             <w:docPart w:val="E99D5BF6676F4B7C8768959376FFE5BF"/>
           </w:placeholder>
           <w:showingPlcHdr/>
-          <w:dataBinding w:prefixMappings="xmlns:ns0='http://rmtenon.com/2010/wealth-management-report'" w:xpath="/ns0:repgen[1]/ns0:charts[1]/ns0:stress-rise[1]/ns0:text[1]" w:storeItemID="{E858428B-8059-431D-92A4-14518FCF7E0B}"/>
           <w:text/>
         </w:sdtPr>
         <w:sdtContent>
@@ -4766,7 +4793,6 @@
           <w:color w:val="000000"/>
           <w:highlight w:val="yellow"/>
         </w:rPr>
-        <w:lastRenderedPageBreak/>
         <w:t xml:space="preserve">ADD COMMENTS ON COMPARATIVE PERFORMANCE   </w:t>
       </w:r>
       <w:proofErr w:type="spellStart"/>
@@ -4909,6 +4935,7 @@
       </w:r>
       <w:sdt>
         <w:sdtPr>
+          <w:dataBinding w:prefixMappings="xmlns:ns0='http://rmstenon.com/2010/wealth-management-report'" w:xpath="/ns0:repgen[1]/ns0:charts[1]/ns0:comparison[1]/ns0:header[1]" w:storeItemID="{E858428B-8059-431D-92A4-14518FCF7E0B}"/>
           <w:rPr>
             <w:rFonts w:ascii="Arial" w:hAnsi="Arial" w:cs="Arial"/>
             <w:color w:val="000000"/>
@@ -4920,7 +4947,6 @@
             <w:docPart w:val="469482AEF50642A5A88A2928D9C82978"/>
           </w:placeholder>
           <w:showingPlcHdr/>
-          <w:dataBinding w:prefixMappings="xmlns:ns0='http://rmtenon.com/2010/wealth-management-report'" w:xpath="/ns0:repgen[1]/ns0:charts[1]/ns0:comparison[1]/ns0:header[1]" w:storeItemID="{E858428B-8059-431D-92A4-14518FCF7E0B}"/>
           <w:text/>
         </w:sdtPr>
         <w:sdtContent>
@@ -5210,6 +5236,7 @@
       </w:r>
       <w:sdt>
         <w:sdtPr>
+          <w:dataBinding w:prefixMappings="xmlns:ns0='http://rmstenon.com/2010/wealth-management-report'" w:xpath="/ns0:repgen[1]/ns0:charts[1]/ns0:drawdown[1]/ns0:text[1]" w:storeItemID="{E858428B-8059-431D-92A4-14518FCF7E0B}"/>
           <w:rPr>
             <w:rFonts w:ascii="Arial" w:hAnsi="Arial" w:cs="Arial"/>
             <w:color w:val="000000"/>
@@ -5221,7 +5248,6 @@
             <w:docPart w:val="A75791C9A4824AEC9EB0E5E8735DAD13"/>
           </w:placeholder>
           <w:showingPlcHdr/>
-          <w:dataBinding w:prefixMappings="xmlns:ns0='http://rmtenon.com/2010/wealth-management-report'" w:xpath="/ns0:repgen[1]/ns0:charts[1]/ns0:drawdown[1]/ns0:text[1]" w:storeItemID="{E858428B-8059-431D-92A4-14518FCF7E0B}"/>
           <w:text/>
         </w:sdtPr>
         <w:sdtContent>
@@ -5397,9 +5423,9 @@
         </w:rPr>
         <w:alias w:val="ModelTable"/>
         <w:tag w:val="ModelTable"/>
-        <w:id w:val="3359762"/>
+        <w:id w:val="543148"/>
         <w:placeholder>
-          <w:docPart w:val="64A1C192301442A299D0D9D2FA0B3F69"/>
+          <w:docPart w:val="2C427A70C2A0444EA2DB5814A224EC74"/>
         </w:placeholder>
         <w:showingPlcHdr/>
         <w:text/>
@@ -5415,6 +5441,13 @@
               <w:szCs w:val="18"/>
             </w:rPr>
           </w:pPr>
+          <w:r>
+            <w:rPr>
+              <w:rStyle w:val="PlaceholderText"/>
+              <w:i/>
+            </w:rPr>
+            <w:t>[Model Table]</w:t>
+          </w:r>
         </w:p>
       </w:sdtContent>
     </w:sdt>
@@ -6138,26 +6171,42 @@
           <w:b/>
           <w:color w:val="333399"/>
         </w:rPr>
-        <w:t xml:space="preserve">We estimate that the aggregate charge levied by the funds in your portfolio, net of these rebates, will be </w:t>
+        <w:t>We estimate that the aggregate charge levied by the funds in your portfolio, net of these rebates, will be</w:t>
       </w:r>
       <w:r>
         <w:rPr>
           <w:rFonts w:ascii="Arial" w:hAnsi="Arial" w:cs="Arial"/>
           <w:b/>
           <w:color w:val="333399"/>
-          <w:highlight w:val="yellow"/>
-        </w:rPr>
-        <w:t>0.XX</w:t>
-      </w:r>
-      <w:r>
-        <w:rPr>
-          <w:rFonts w:ascii="Arial" w:hAnsi="Arial" w:cs="Arial"/>
-          <w:b/>
-          <w:color w:val="333399"/>
-          <w:highlight w:val="yellow"/>
-        </w:rPr>
-        <w:t>%</w:t>
-      </w:r>
+        </w:rPr>
+        <w:t xml:space="preserve"> </w:t>
+      </w:r>
+      <w:sdt>
+        <w:sdtPr>
+          <w:dataBinding w:prefixMappings="xmlns:ns0='http://rmstenon.com/2010/wealth-management-report'" w:xpath="/ns0:repgen[1]/ns0:strategy[1]/ns0:aggregate-charge[1]" w:storeItemID="{E858428B-8059-431D-92A4-14518FCF7E0B}"/>
+          <w:rPr>
+            <w:rFonts w:ascii="Arial" w:hAnsi="Arial" w:cs="Arial"/>
+            <w:b/>
+            <w:color w:val="333399"/>
+          </w:rPr>
+          <w:tag w:val="strategy.aggregate-charge"/>
+          <w:id w:val="543152"/>
+          <w:placeholder>
+            <w:docPart w:val="DefaultPlaceholder_22675703"/>
+          </w:placeholder>
+          <w:showingPlcHdr/>
+          <w:text/>
+        </w:sdtPr>
+        <w:sdtContent>
+          <w:r>
+            <w:rPr>
+              <w:rStyle w:val="PlaceholderText"/>
+              <w:i/>
+            </w:rPr>
+            <w:t>[Strategy Aggregate Charge]</w:t>
+          </w:r>
+        </w:sdtContent>
+      </w:sdt>
       <w:r>
         <w:rPr>
           <w:rFonts w:ascii="Arial" w:hAnsi="Arial" w:cs="Arial"/>
@@ -6564,20 +6613,21 @@
           <w:rFonts w:ascii="Arial" w:hAnsi="Arial" w:cs="Arial"/>
           <w:b/>
         </w:rPr>
-        <w:t xml:space="preserve">historically, we have seen redemption delays of over twelve months. </w:t>
-      </w:r>
-      <w:r>
-        <w:rPr>
-          <w:rFonts w:ascii="Arial" w:hAnsi="Arial" w:cs="Arial"/>
-        </w:rPr>
-        <w:t xml:space="preserve"> These funds may not be appropriate if you </w:t>
-      </w:r>
-      <w:r>
-        <w:rPr>
-          <w:rFonts w:ascii="Arial" w:hAnsi="Arial" w:cs="Arial"/>
+        <w:t xml:space="preserve">historically, we have seen </w:t>
+      </w:r>
+      <w:r>
+        <w:rPr>
+          <w:rFonts w:ascii="Arial" w:hAnsi="Arial" w:cs="Arial"/>
+          <w:b/>
         </w:rPr>
         <w:lastRenderedPageBreak/>
-        <w:t xml:space="preserve">might require sudden access to a significant proportion of your portfolio.  The value of property and land is generally a matter of a </w:t>
+        <w:t xml:space="preserve">redemption delays of over twelve months. </w:t>
+      </w:r>
+      <w:r>
+        <w:rPr>
+          <w:rFonts w:ascii="Arial" w:hAnsi="Arial" w:cs="Arial"/>
+        </w:rPr>
+        <w:t xml:space="preserve"> These funds may not be appropriate if you might require sudden access to a significant proportion of your portfolio.  The value of property and land is generally a matter of a </w:t>
       </w:r>
       <w:proofErr w:type="spellStart"/>
       <w:r>
@@ -6921,7 +6971,7 @@
         <w:lang w:val="en-GB"/>
       </w:rPr>
       <w:pict>
-        <v:rect id="_x0000_i1025" style="width:6in;height:2pt" o:hralign="center" o:hrstd="t" o:hrnoshade="t" o:hr="t" fillcolor="#339" stroked="f"/>
+        <v:rect id="_x0000_i1026" style="width:6in;height:2pt" o:hralign="center" o:hrstd="t" o:hrnoshade="t" o:hr="t" fillcolor="#339" stroked="f"/>
       </w:pict>
     </w:r>
   </w:p>
@@ -7295,7 +7345,7 @@
         <w:u w:color="000000"/>
         <w:lang w:val="en-GB"/>
       </w:rPr>
-      <w:t>10</w:t>
+      <w:t>4</w:t>
     </w:r>
     <w:r>
       <w:rPr>
@@ -9249,7 +9299,7 @@
 <file path=word/charts/chart1.xml><?xml version="1.0" encoding="utf-8"?>
 <c:chartSpace xmlns:c="http://schemas.openxmlformats.org/drawingml/2006/chart" xmlns:a="http://schemas.openxmlformats.org/drawingml/2006/main" xmlns:r="http://schemas.openxmlformats.org/officeDocument/2006/relationships">
   <c:date1904 val="1"/>
-  <c:lang val="en-GB"/>
+  <c:lang val="en-US"/>
   <c:chart>
     <c:autoTitleDeleted val="1"/>
     <c:plotArea>
@@ -9281,7 +9331,7 @@
               <c:layout>
                 <c:manualLayout>
                   <c:x val="0"/>
-                  <c:y val="-4.1083099906629519E-2"/>
+                  <c:y val="-4.1083099906629533E-2"/>
                 </c:manualLayout>
               </c:layout>
               <c:tx>
@@ -9302,7 +9352,7 @@
               <c:idx val="1"/>
               <c:layout>
                 <c:manualLayout>
-                  <c:x val="-6.9324090121318637E-3"/>
+                  <c:x val="-6.9324090121318698E-3"/>
                   <c:y val="1.8674136321195165E-2"/>
                 </c:manualLayout>
               </c:layout>
@@ -9322,7 +9372,6 @@
             </c:dLbl>
             <c:dLbl>
               <c:idx val="2"/>
-              <c:layout/>
               <c:tx>
                 <c:rich>
                   <a:bodyPr/>
@@ -9347,7 +9396,7 @@
               <c:layout>
                 <c:manualLayout>
                   <c:x val="-2.3108030040439047E-3"/>
-                  <c:y val="1.4939309056956123E-2"/>
+                  <c:y val="1.4939309056956122E-2"/>
                 </c:manualLayout>
               </c:layout>
               <c:tx>
@@ -9366,7 +9415,6 @@
             </c:dLbl>
             <c:dLbl>
               <c:idx val="4"/>
-              <c:layout/>
               <c:tx>
                 <c:rich>
                   <a:bodyPr/>
@@ -9446,7 +9494,6 @@
             </c:dLbl>
             <c:dLbl>
               <c:idx val="9"/>
-              <c:layout/>
               <c:tx>
                 <c:rich>
                   <a:bodyPr/>
@@ -9465,8 +9512,8 @@
               <c:idx val="10"/>
               <c:layout>
                 <c:manualLayout>
-                  <c:x val="-3.6972848064702662E-2"/>
-                  <c:y val="-5.9757236227824903E-2"/>
+                  <c:x val="-3.6972848064702676E-2"/>
+                  <c:y val="-5.9757236227824931E-2"/>
                 </c:manualLayout>
               </c:layout>
               <c:tx>
@@ -9496,7 +9543,6 @@
             </c:dLbl>
             <c:dLbl>
               <c:idx val="11"/>
-              <c:layout/>
               <c:tx>
                 <c:rich>
                   <a:bodyPr/>
@@ -9513,7 +9559,6 @@
             </c:dLbl>
             <c:dLbl>
               <c:idx val="12"/>
-              <c:layout/>
               <c:tx>
                 <c:rich>
                   <a:bodyPr/>
@@ -9530,7 +9575,6 @@
             </c:dLbl>
             <c:dLbl>
               <c:idx val="13"/>
-              <c:layout/>
               <c:tx>
                 <c:rich>
                   <a:bodyPr/>
@@ -9564,7 +9608,7 @@
                 <c:formatCode>0.00%</c:formatCode>
                 <c:ptCount val="14"/>
                 <c:pt idx="0">
-                  <c:v>0.32000000000000145</c:v>
+                  <c:v>0.32000000000000156</c:v>
                 </c:pt>
                 <c:pt idx="1">
                   <c:v>0.27</c:v>
@@ -9573,10 +9617,10 @@
                   <c:v>0.25</c:v>
                 </c:pt>
                 <c:pt idx="3">
-                  <c:v>0.22000000000000017</c:v>
+                  <c:v>0.22000000000000022</c:v>
                 </c:pt>
                 <c:pt idx="4">
-                  <c:v>0.16000000000000017</c:v>
+                  <c:v>0.16000000000000023</c:v>
                 </c:pt>
                 <c:pt idx="5">
                   <c:v>0.15000000000000024</c:v>
@@ -9591,16 +9635,16 @@
                   <c:v>0.13</c:v>
                 </c:pt>
                 <c:pt idx="9">
-                  <c:v>0.11000000000000008</c:v>
+                  <c:v>0.1100000000000001</c:v>
                 </c:pt>
                 <c:pt idx="10">
                   <c:v>9.0000000000000066E-2</c:v>
                 </c:pt>
                 <c:pt idx="11">
-                  <c:v>8.0000000000000182E-2</c:v>
+                  <c:v>8.0000000000000224E-2</c:v>
                 </c:pt>
                 <c:pt idx="12">
-                  <c:v>6.0000000000000109E-2</c:v>
+                  <c:v>6.0000000000000123E-2</c:v>
                 </c:pt>
                 <c:pt idx="13">
                   <c:v>0</c:v>
@@ -9618,53 +9662,53 @@
                   <c:v>0.1</c:v>
                 </c:pt>
                 <c:pt idx="1">
-                  <c:v>8.0000000000000182E-2</c:v>
+                  <c:v>8.0000000000000224E-2</c:v>
                 </c:pt>
                 <c:pt idx="2">
                   <c:v>9.0000000000000066E-2</c:v>
                 </c:pt>
                 <c:pt idx="3">
-                  <c:v>8.0000000000000182E-2</c:v>
+                  <c:v>8.0000000000000224E-2</c:v>
                 </c:pt>
                 <c:pt idx="4">
                   <c:v>7.0000000000000034E-2</c:v>
                 </c:pt>
                 <c:pt idx="5">
-                  <c:v>7.5000000000000122E-2</c:v>
+                  <c:v>7.5000000000000136E-2</c:v>
                 </c:pt>
                 <c:pt idx="6">
-                  <c:v>7.5000000000000122E-2</c:v>
+                  <c:v>7.5000000000000136E-2</c:v>
                 </c:pt>
                 <c:pt idx="7">
-                  <c:v>6.0000000000000109E-2</c:v>
+                  <c:v>6.0000000000000123E-2</c:v>
                 </c:pt>
                 <c:pt idx="8">
-                  <c:v>6.0000000000000109E-2</c:v>
+                  <c:v>6.0000000000000123E-2</c:v>
                 </c:pt>
                 <c:pt idx="9">
-                  <c:v>4.0000000000000091E-2</c:v>
+                  <c:v>4.0000000000000105E-2</c:v>
                 </c:pt>
                 <c:pt idx="10">
-                  <c:v>6.0000000000000109E-2</c:v>
+                  <c:v>6.0000000000000123E-2</c:v>
                 </c:pt>
                 <c:pt idx="11">
-                  <c:v>3.0000000000000086E-2</c:v>
+                  <c:v>3.0000000000000093E-2</c:v>
                 </c:pt>
                 <c:pt idx="12">
                   <c:v>1.4999999999999998E-2</c:v>
                 </c:pt>
                 <c:pt idx="13">
-                  <c:v>2.500000000000005E-2</c:v>
+                  <c:v>2.5000000000000057E-2</c:v>
                 </c:pt>
               </c:numCache>
             </c:numRef>
           </c:yVal>
         </c:ser>
-        <c:axId val="131203840"/>
-        <c:axId val="131205760"/>
+        <c:axId val="68857216"/>
+        <c:axId val="68908544"/>
       </c:scatterChart>
       <c:valAx>
-        <c:axId val="131203840"/>
+        <c:axId val="68857216"/>
         <c:scaling>
           <c:orientation val="minMax"/>
         </c:scaling>
@@ -9690,16 +9734,15 @@
               </a:p>
             </c:rich>
           </c:tx>
-          <c:layout/>
         </c:title>
         <c:numFmt formatCode="0.00%" sourceLinked="1"/>
         <c:tickLblPos val="nextTo"/>
-        <c:crossAx val="131205760"/>
+        <c:crossAx val="68908544"/>
         <c:crosses val="autoZero"/>
         <c:crossBetween val="midCat"/>
       </c:valAx>
       <c:valAx>
-        <c:axId val="131205760"/>
+        <c:axId val="68908544"/>
         <c:scaling>
           <c:orientation val="minMax"/>
         </c:scaling>
@@ -9720,11 +9763,10 @@
               </a:p>
             </c:rich>
           </c:tx>
-          <c:layout/>
         </c:title>
         <c:numFmt formatCode="0.00%" sourceLinked="1"/>
         <c:tickLblPos val="nextTo"/>
-        <c:crossAx val="131203840"/>
+        <c:crossAx val="68857216"/>
         <c:crosses val="autoZero"/>
         <c:crossBetween val="midCat"/>
       </c:valAx>
@@ -9738,7 +9780,7 @@
 <file path=word/charts/chart2.xml><?xml version="1.0" encoding="utf-8"?>
 <c:chartSpace xmlns:c="http://schemas.openxmlformats.org/drawingml/2006/chart" xmlns:a="http://schemas.openxmlformats.org/drawingml/2006/main" xmlns:r="http://schemas.openxmlformats.org/officeDocument/2006/relationships">
   <c:date1904 val="1"/>
-  <c:lang val="en-GB"/>
+  <c:lang val="en-US"/>
   <c:chart>
     <c:autoTitleDeleted val="1"/>
     <c:plotArea>
@@ -9747,10 +9789,10 @@
           <c:layoutTarget val="inner"/>
           <c:xMode val="edge"/>
           <c:yMode val="edge"/>
-          <c:x val="0.15756135746189762"/>
+          <c:x val="0.15756135746189776"/>
           <c:y val="0.12305314668082329"/>
           <c:w val="0.79638601095915629"/>
-          <c:h val="0.66247644331815181"/>
+          <c:h val="0.66247644331815203"/>
         </c:manualLayout>
       </c:layout>
       <c:scatterChart>
@@ -9902,7 +9944,7 @@
               <c:idx val="0"/>
               <c:layout>
                 <c:manualLayout>
-                  <c:x val="-2.9410218592028831E-3"/>
+                  <c:x val="-2.941021859202884E-3"/>
                   <c:y val="0"/>
                 </c:manualLayout>
               </c:layout>
@@ -10010,7 +10052,7 @@
               <c:idx val="0"/>
               <c:layout>
                 <c:manualLayout>
-                  <c:x val="-2.923976608187156E-3"/>
+                  <c:x val="-2.9239766081871586E-3"/>
                   <c:y val="5.6194125159642422E-2"/>
                 </c:manualLayout>
               </c:layout>
@@ -10226,7 +10268,7 @@
               <c:idx val="0"/>
               <c:layout>
                 <c:manualLayout>
-                  <c:x val="-1.1578826206550672E-7"/>
+                  <c:x val="-1.1578826206550686E-7"/>
                   <c:y val="2.3372394071926052E-3"/>
                 </c:manualLayout>
               </c:layout>
@@ -10446,11 +10488,11 @@
         <c:dLbls>
           <c:showVal val="1"/>
         </c:dLbls>
-        <c:axId val="9664000"/>
-        <c:axId val="9665920"/>
+        <c:axId val="107995520"/>
+        <c:axId val="107997440"/>
       </c:scatterChart>
       <c:valAx>
-        <c:axId val="9664000"/>
+        <c:axId val="107995520"/>
         <c:scaling>
           <c:orientation val="minMax"/>
           <c:max val="7.4"/>
@@ -10486,7 +10528,7 @@
             <c:manualLayout>
               <c:xMode val="edge"/>
               <c:yMode val="edge"/>
-              <c:x val="0.36232597885158185"/>
+              <c:x val="0.36232597885158196"/>
               <c:y val="0.91959668084967638"/>
             </c:manualLayout>
           </c:layout>
@@ -10524,14 +10566,14 @@
             <a:endParaRPr lang="en-US"/>
           </a:p>
         </c:txPr>
-        <c:crossAx val="9665920"/>
+        <c:crossAx val="107997440"/>
         <c:crosses val="autoZero"/>
         <c:crossBetween val="midCat"/>
         <c:majorUnit val="0.2"/>
         <c:minorUnit val="4.0000000000000022E-2"/>
       </c:valAx>
       <c:valAx>
-        <c:axId val="9665920"/>
+        <c:axId val="107997440"/>
         <c:scaling>
           <c:orientation val="minMax"/>
           <c:max val="8.1"/>
@@ -10620,7 +10662,7 @@
             <a:endParaRPr lang="en-US"/>
           </a:p>
         </c:txPr>
-        <c:crossAx val="9664000"/>
+        <c:crossAx val="107995520"/>
         <c:crosses val="autoZero"/>
         <c:crossBetween val="midCat"/>
       </c:valAx>
@@ -10687,11 +10729,12 @@
       <w:docPartBody>
         <w:p>
           <w:pPr>
-            <w:pStyle w:val="A260C96D49DF433880BED8EDEDAC15BA10"/>
+            <w:pStyle w:val="A260C96D49DF433880BED8EDEDAC15BA18"/>
           </w:pPr>
           <w:r>
             <w:rPr>
               <w:rStyle w:val="PlaceholderText"/>
+              <w:rFonts w:ascii="Arial" w:hAnsi="Arial" w:cs="Arial"/>
               <w:i/>
             </w:rPr>
             <w:t>[Allocation Chart Header]</w:t>
@@ -10717,11 +10760,12 @@
       <w:docPartBody>
         <w:p>
           <w:pPr>
-            <w:pStyle w:val="C4151071B01A40BCA76BB116A055DFC710"/>
+            <w:pStyle w:val="C4151071B01A40BCA76BB116A055DFC718"/>
           </w:pPr>
           <w:r>
             <w:rPr>
               <w:rStyle w:val="PlaceholderText"/>
+              <w:rFonts w:ascii="Arial" w:hAnsi="Arial" w:cs="Arial"/>
               <w:i/>
             </w:rPr>
             <w:t>[Allocation Chart]</w:t>
@@ -10747,11 +10791,12 @@
       <w:docPartBody>
         <w:p>
           <w:pPr>
-            <w:pStyle w:val="A40FDDB574F748A29D2246C8428B8FD410"/>
+            <w:pStyle w:val="A40FDDB574F748A29D2246C8428B8FD418"/>
           </w:pPr>
           <w:r>
             <w:rPr>
               <w:rStyle w:val="PlaceholderText"/>
+              <w:rFonts w:ascii="Arial" w:hAnsi="Arial" w:cs="Arial"/>
               <w:i/>
             </w:rPr>
             <w:t>[Stress Test Market Crash Chart]</w:t>
@@ -10777,21 +10822,15 @@
       <w:docPartBody>
         <w:p>
           <w:pPr>
-            <w:pStyle w:val="E99D5BF6676F4B7C8768959376FFE5BF10"/>
+            <w:pStyle w:val="E99D5BF6676F4B7C8768959376FFE5BF18"/>
           </w:pPr>
           <w:r>
             <w:rPr>
               <w:rStyle w:val="PlaceholderText"/>
+              <w:rFonts w:ascii="Arial" w:hAnsi="Arial" w:cs="Arial"/>
               <w:i/>
             </w:rPr>
-            <w:t>[</w:t>
-          </w:r>
-          <w:r>
-            <w:rPr>
-              <w:rStyle w:val="PlaceholderText"/>
-              <w:i/>
-            </w:rPr>
-            <w:t>Stress Rise Text]</w:t>
+            <w:t>[Stress Rise Text]</w:t>
           </w:r>
         </w:p>
       </w:docPartBody>
@@ -10814,12 +10853,15 @@
       <w:docPartBody>
         <w:p>
           <w:pPr>
-            <w:pStyle w:val="F522F5C8CA4F49739EED6E2EA8002C1B10"/>
+            <w:pStyle w:val="F522F5C8CA4F49739EED6E2EA8002C1B18"/>
           </w:pPr>
           <w:r>
             <w:rPr>
               <w:rStyle w:val="PlaceholderText"/>
+              <w:rFonts w:ascii="Arial" w:hAnsi="Arial" w:cs="Arial"/>
               <w:i/>
+              <w:sz w:val="18"/>
+              <w:szCs w:val="18"/>
             </w:rPr>
             <w:t>[Stress Test Market Rise Chart]</w:t>
           </w:r>
@@ -10844,11 +10886,12 @@
       <w:docPartBody>
         <w:p>
           <w:pPr>
-            <w:pStyle w:val="469482AEF50642A5A88A2928D9C8297810"/>
+            <w:pStyle w:val="469482AEF50642A5A88A2928D9C8297818"/>
           </w:pPr>
           <w:r>
             <w:rPr>
               <w:rStyle w:val="PlaceholderText"/>
+              <w:rFonts w:ascii="Arial" w:hAnsi="Arial" w:cs="Arial"/>
               <w:i/>
             </w:rPr>
             <w:t>[Comparison Chart Header]</w:t>
@@ -10874,11 +10917,12 @@
       <w:docPartBody>
         <w:p>
           <w:pPr>
-            <w:pStyle w:val="287D84E0C2B7455EBBEBDE68BD6BAF1810"/>
+            <w:pStyle w:val="287D84E0C2B7455EBBEBDE68BD6BAF1818"/>
           </w:pPr>
           <w:r>
             <w:rPr>
               <w:rStyle w:val="PlaceholderText"/>
+              <w:rFonts w:ascii="Arial" w:hAnsi="Arial" w:cs="Arial"/>
               <w:i/>
             </w:rPr>
             <w:t>[Ten Year Return Chart]</w:t>
@@ -10904,11 +10948,12 @@
       <w:docPartBody>
         <w:p>
           <w:pPr>
-            <w:pStyle w:val="257FEA4538A443598DC1CCAA4F58D04C10"/>
+            <w:pStyle w:val="257FEA4538A443598DC1CCAA4F58D04C18"/>
           </w:pPr>
           <w:r>
             <w:rPr>
               <w:rStyle w:val="PlaceholderText"/>
+              <w:rFonts w:ascii="Arial" w:hAnsi="Arial" w:cs="Arial"/>
               <w:i/>
             </w:rPr>
             <w:t>[Rolling Return 1yr Chart]</w:t>
@@ -10934,11 +10979,12 @@
       <w:docPartBody>
         <w:p>
           <w:pPr>
-            <w:pStyle w:val="49B693DC27C543A79346F700D4C895FD10"/>
+            <w:pStyle w:val="49B693DC27C543A79346F700D4C895FD18"/>
           </w:pPr>
           <w:r>
             <w:rPr>
               <w:rStyle w:val="PlaceholderText"/>
+              <w:rFonts w:ascii="Arial" w:hAnsi="Arial" w:cs="Arial"/>
               <w:i/>
             </w:rPr>
             <w:t>[Rolling Return 3yr Chart]</w:t>
@@ -10964,11 +11010,12 @@
       <w:docPartBody>
         <w:p>
           <w:pPr>
-            <w:pStyle w:val="56C7054F375F418EB78A0E3AB30444CC10"/>
+            <w:pStyle w:val="56C7054F375F418EB78A0E3AB30444CC18"/>
           </w:pPr>
           <w:r>
             <w:rPr>
               <w:rStyle w:val="PlaceholderText"/>
+              <w:rFonts w:ascii="Arial" w:hAnsi="Arial" w:cs="Arial"/>
               <w:i/>
             </w:rPr>
             <w:t>[Rolling Return 5yr Chart]</w:t>
@@ -10994,44 +11041,15 @@
       <w:docPartBody>
         <w:p>
           <w:pPr>
-            <w:pStyle w:val="D683426110684258A31C87966EE9547C10"/>
+            <w:pStyle w:val="D683426110684258A31C87966EE9547C18"/>
           </w:pPr>
           <w:r>
             <w:rPr>
               <w:rStyle w:val="PlaceholderText"/>
+              <w:rFonts w:ascii="Arial" w:hAnsi="Arial" w:cs="Arial"/>
               <w:i/>
             </w:rPr>
             <w:t>[Drawdown Chart]</w:t>
-          </w:r>
-        </w:p>
-      </w:docPartBody>
-    </w:docPart>
-    <w:docPart>
-      <w:docPartPr>
-        <w:name w:val="64A1C192301442A299D0D9D2FA0B3F69"/>
-        <w:category>
-          <w:name w:val="General"/>
-          <w:gallery w:val="placeholder"/>
-        </w:category>
-        <w:types>
-          <w:type w:val="bbPlcHdr"/>
-        </w:types>
-        <w:behaviors>
-          <w:behavior w:val="content"/>
-        </w:behaviors>
-        <w:guid w:val="{1A4BAD4C-3A8D-420D-891E-9FAEE58004F1}"/>
-      </w:docPartPr>
-      <w:docPartBody>
-        <w:p>
-          <w:pPr>
-            <w:pStyle w:val="64A1C192301442A299D0D9D2FA0B3F697"/>
-          </w:pPr>
-          <w:r>
-            <w:rPr>
-              <w:rStyle w:val="PlaceholderText"/>
-              <w:i/>
-            </w:rPr>
-            <w:t>[Portfolio]</w:t>
           </w:r>
         </w:p>
       </w:docPartBody>
@@ -11054,28 +11072,16 @@
       <w:docPartBody>
         <w:p>
           <w:pPr>
-            <w:pStyle w:val="A75791C9A4824AEC9EB0E5E8735DAD139"/>
+            <w:pStyle w:val="A75791C9A4824AEC9EB0E5E8735DAD1317"/>
           </w:pPr>
           <w:r>
             <w:rPr>
               <w:rStyle w:val="PlaceholderText"/>
+              <w:rFonts w:ascii="Arial" w:hAnsi="Arial" w:cs="Arial"/>
               <w:i/>
+              <w:highlight w:val="red"/>
             </w:rPr>
-            <w:t xml:space="preserve">[Drawdown </w:t>
-          </w:r>
-          <w:r>
-            <w:rPr>
-              <w:rStyle w:val="PlaceholderText"/>
-              <w:i/>
-            </w:rPr>
-            <w:t xml:space="preserve">Chart </w:t>
-          </w:r>
-          <w:r>
-            <w:rPr>
-              <w:rStyle w:val="PlaceholderText"/>
-              <w:i/>
-            </w:rPr>
-            <w:t>Text]</w:t>
+            <w:t>[Drawdown Chart Text]</w:t>
           </w:r>
         </w:p>
       </w:docPartBody>
@@ -11098,21 +11104,15 @@
       <w:docPartBody>
         <w:p>
           <w:pPr>
-            <w:pStyle w:val="83E578D160B643D98DE22F24775F9DD84"/>
+            <w:pStyle w:val="83E578D160B643D98DE22F24775F9DD812"/>
           </w:pPr>
           <w:r>
             <w:rPr>
               <w:rStyle w:val="PlaceholderText"/>
+              <w:rFonts w:ascii="Arial" w:hAnsi="Arial" w:cs="Arial"/>
               <w:i/>
             </w:rPr>
-            <w:t xml:space="preserve">[Allocation Comparison </w:t>
-          </w:r>
-          <w:r>
-            <w:rPr>
-              <w:rStyle w:val="PlaceholderText"/>
-              <w:i/>
-            </w:rPr>
-            <w:t>Chart]</w:t>
+            <w:t>[Allocation Comparison Chart]</w:t>
           </w:r>
         </w:p>
       </w:docPartBody>
@@ -11135,11 +11135,12 @@
       <w:docPartBody>
         <w:p>
           <w:pPr>
-            <w:pStyle w:val="50CB9B394EAE49778341317EB53786603"/>
+            <w:pStyle w:val="50CB9B394EAE49778341317EB537866011"/>
           </w:pPr>
           <w:r>
             <w:rPr>
               <w:rStyle w:val="PlaceholderText"/>
+              <w:rFonts w:ascii="Arial" w:hAnsi="Arial" w:cs="Arial"/>
               <w:i/>
             </w:rPr>
             <w:t>[Allocation Chart Caption]</w:t>
@@ -11165,11 +11166,12 @@
       <w:docPartBody>
         <w:p>
           <w:pPr>
-            <w:pStyle w:val="6FE7767CE91E4BFFBD26722460AB3C623"/>
+            <w:pStyle w:val="6FE7767CE91E4BFFBD26722460AB3C6211"/>
           </w:pPr>
           <w:r>
             <w:rPr>
               <w:rStyle w:val="PlaceholderText"/>
+              <w:rFonts w:ascii="Arial" w:hAnsi="Arial" w:cs="Arial"/>
               <w:i/>
             </w:rPr>
             <w:t>[Stress Crash Header]</w:t>
@@ -11195,21 +11197,15 @@
       <w:docPartBody>
         <w:p>
           <w:pPr>
-            <w:pStyle w:val="6D71345B7843458E80B99607246DDF8E2"/>
+            <w:pStyle w:val="6D71345B7843458E80B99607246DDF8E10"/>
           </w:pPr>
           <w:r>
             <w:rPr>
               <w:rStyle w:val="PlaceholderText"/>
+              <w:rFonts w:ascii="Arial" w:hAnsi="Arial" w:cs="Arial"/>
               <w:i/>
             </w:rPr>
-            <w:t>[Stress Crash Text</w:t>
-          </w:r>
-          <w:r>
-            <w:rPr>
-              <w:rStyle w:val="PlaceholderText"/>
-              <w:i/>
-            </w:rPr>
-            <w:t>]</w:t>
+            <w:t>[Stress Crash Text]</w:t>
           </w:r>
         </w:p>
       </w:docPartBody>
@@ -11232,12 +11228,15 @@
       <w:docPartBody>
         <w:p>
           <w:pPr>
-            <w:pStyle w:val="58D33A7A20574793BCDAC7C1C5EB2D02"/>
+            <w:pStyle w:val="58D33A7A20574793BCDAC7C1C5EB2D028"/>
           </w:pPr>
           <w:r>
             <w:rPr>
               <w:rStyle w:val="PlaceholderText"/>
+              <w:rFonts w:ascii="Arial" w:hAnsi="Arial" w:cs="Arial"/>
               <w:i/>
+              <w:color w:val="333399"/>
+              <w:sz w:val="28"/>
             </w:rPr>
             <w:t>[Client Name]</w:t>
           </w:r>
@@ -11262,11 +11261,12 @@
       <w:docPartBody>
         <w:p>
           <w:pPr>
-            <w:pStyle w:val="5DF04C0102EA4176B3590E64DAB395B7"/>
+            <w:pStyle w:val="5DF04C0102EA4176B3590E64DAB395B78"/>
           </w:pPr>
           <w:r>
             <w:rPr>
               <w:rStyle w:val="PlaceholderText"/>
+              <w:rFonts w:ascii="Arial" w:hAnsi="Arial" w:cs="Arial"/>
               <w:i/>
             </w:rPr>
             <w:t>[Client Investment Type]</w:t>
@@ -11292,12 +11292,15 @@
       <w:docPartBody>
         <w:p>
           <w:pPr>
-            <w:pStyle w:val="DB5A35EF6F304F89BA3202B22361708B"/>
+            <w:pStyle w:val="DB5A35EF6F304F89BA3202B22361708B8"/>
           </w:pPr>
           <w:r>
             <w:rPr>
               <w:rStyle w:val="PlaceholderText"/>
+              <w:rFonts w:ascii="Arial" w:hAnsi="Arial" w:cs="Arial"/>
+              <w:b/>
               <w:i/>
+              <w:color w:val="333399"/>
             </w:rPr>
             <w:t>[Client Investment Type]</w:t>
           </w:r>
@@ -11322,12 +11325,15 @@
       <w:docPartBody>
         <w:p>
           <w:pPr>
-            <w:pStyle w:val="40693D1AC03847F9B6ABF8D52E10A74E"/>
+            <w:pStyle w:val="40693D1AC03847F9B6ABF8D52E10A74E8"/>
           </w:pPr>
           <w:r>
             <w:rPr>
               <w:rStyle w:val="PlaceholderText"/>
+              <w:rFonts w:ascii="Arial" w:hAnsi="Arial" w:cs="Arial"/>
+              <w:b/>
               <w:i/>
+              <w:color w:val="333399"/>
             </w:rPr>
             <w:t>[Strategy Return Over Base]</w:t>
           </w:r>
@@ -11352,14 +11358,103 @@
       <w:docPartBody>
         <w:p>
           <w:pPr>
-            <w:pStyle w:val="6D4955D8E430404DA22324F2903DAC23"/>
+            <w:pStyle w:val="6D4955D8E430404DA22324F2903DAC238"/>
+          </w:pPr>
+          <w:r>
+            <w:rPr>
+              <w:rStyle w:val="PlaceholderText"/>
+              <w:rFonts w:ascii="Arial" w:hAnsi="Arial" w:cs="Arial"/>
+              <w:b/>
+              <w:i/>
+              <w:color w:val="333399"/>
+            </w:rPr>
+            <w:t>[Strategy Time Horizon]</w:t>
+          </w:r>
+        </w:p>
+      </w:docPartBody>
+    </w:docPart>
+    <w:docPart>
+      <w:docPartPr>
+        <w:name w:val="DefaultPlaceholder_22675703"/>
+        <w:category>
+          <w:name w:val="General"/>
+          <w:gallery w:val="placeholder"/>
+        </w:category>
+        <w:types>
+          <w:type w:val="bbPlcHdr"/>
+        </w:types>
+        <w:behaviors>
+          <w:behavior w:val="content"/>
+        </w:behaviors>
+        <w:guid w:val="{C58DBA2F-446E-40D4-9626-6B24492ED0DC}"/>
+      </w:docPartPr>
+      <w:docPartBody>
+        <w:p>
+          <w:r>
+            <w:rPr>
+              <w:rStyle w:val="PlaceholderText"/>
+            </w:rPr>
+            <w:t>Click here to enter text.</w:t>
+          </w:r>
+        </w:p>
+      </w:docPartBody>
+    </w:docPart>
+    <w:docPart>
+      <w:docPartPr>
+        <w:name w:val="CD595313843D49599B854B659629B042"/>
+        <w:category>
+          <w:name w:val="General"/>
+          <w:gallery w:val="placeholder"/>
+        </w:category>
+        <w:types>
+          <w:type w:val="bbPlcHdr"/>
+        </w:types>
+        <w:behaviors>
+          <w:behavior w:val="content"/>
+        </w:behaviors>
+        <w:guid w:val="{D88405F4-CCB4-4A01-8470-AAA86CFECCCE}"/>
+      </w:docPartPr>
+      <w:docPartBody>
+        <w:p>
+          <w:pPr>
+            <w:pStyle w:val="CD595313843D49599B854B659629B0427"/>
           </w:pPr>
           <w:r>
             <w:rPr>
               <w:rStyle w:val="PlaceholderText"/>
               <w:i/>
             </w:rPr>
-            <w:t>[Strategy Time Horizon]</w:t>
+            <w:t>[Date Issued]</w:t>
+          </w:r>
+        </w:p>
+      </w:docPartBody>
+    </w:docPart>
+    <w:docPart>
+      <w:docPartPr>
+        <w:name w:val="2C427A70C2A0444EA2DB5814A224EC74"/>
+        <w:category>
+          <w:name w:val="General"/>
+          <w:gallery w:val="placeholder"/>
+        </w:category>
+        <w:types>
+          <w:type w:val="bbPlcHdr"/>
+        </w:types>
+        <w:behaviors>
+          <w:behavior w:val="content"/>
+        </w:behaviors>
+        <w:guid w:val="{E50A97A7-CE57-47DF-834A-F1103CDD89BD}"/>
+      </w:docPartPr>
+      <w:docPartBody>
+        <w:p>
+          <w:pPr>
+            <w:pStyle w:val="2C427A70C2A0444EA2DB5814A224EC741"/>
+          </w:pPr>
+          <w:r>
+            <w:rPr>
+              <w:rStyle w:val="PlaceholderText"/>
+              <w:i/>
+            </w:rPr>
+            <w:t>[Model Table]</w:t>
           </w:r>
         </w:p>
       </w:docPartBody>
@@ -11382,14 +11477,14 @@
     <w:charset w:val="00"/>
     <w:family w:val="roman"/>
     <w:pitch w:val="variable"/>
-    <w:sig w:usb0="E0002AFF" w:usb1="C0007841" w:usb2="00000009" w:usb3="00000000" w:csb0="000001FF" w:csb1="00000000"/>
+    <w:sig w:usb0="20002A87" w:usb1="80000000" w:usb2="00000008" w:usb3="00000000" w:csb0="000001FF" w:csb1="00000000"/>
   </w:font>
   <w:font w:name="Courier New">
     <w:panose1 w:val="02070309020205020404"/>
     <w:charset w:val="00"/>
     <w:family w:val="modern"/>
     <w:pitch w:val="fixed"/>
-    <w:sig w:usb0="E0002AFF" w:usb1="C0007843" w:usb2="00000009" w:usb3="00000000" w:csb0="000001FF" w:csb1="00000000"/>
+    <w:sig w:usb0="20002A87" w:usb1="80000000" w:usb2="00000008" w:usb3="00000000" w:csb0="000001FF" w:csb1="00000000"/>
   </w:font>
   <w:font w:name="Symbol">
     <w:panose1 w:val="05050102010706020507"/>
@@ -11403,28 +11498,28 @@
     <w:charset w:val="00"/>
     <w:family w:val="swiss"/>
     <w:pitch w:val="variable"/>
-    <w:sig w:usb0="E1002EFF" w:usb1="C000605B" w:usb2="00000029" w:usb3="00000000" w:csb0="000101FF" w:csb1="00000000"/>
+    <w:sig w:usb0="61002A87" w:usb1="80000000" w:usb2="00000008" w:usb3="00000000" w:csb0="000101FF" w:csb1="00000000"/>
   </w:font>
   <w:font w:name="Arial">
     <w:panose1 w:val="020B0604020202020204"/>
     <w:charset w:val="00"/>
     <w:family w:val="swiss"/>
     <w:pitch w:val="variable"/>
-    <w:sig w:usb0="E0002AFF" w:usb1="C0007843" w:usb2="00000009" w:usb3="00000000" w:csb0="000001FF" w:csb1="00000000"/>
+    <w:sig w:usb0="20002A87" w:usb1="80000000" w:usb2="00000008" w:usb3="00000000" w:csb0="000001FF" w:csb1="00000000"/>
   </w:font>
   <w:font w:name="Calibri">
     <w:panose1 w:val="020F0502020204030204"/>
     <w:charset w:val="00"/>
     <w:family w:val="swiss"/>
     <w:pitch w:val="variable"/>
-    <w:sig w:usb0="E10002FF" w:usb1="4000ACFF" w:usb2="00000009" w:usb3="00000000" w:csb0="0000019F" w:csb1="00000000"/>
+    <w:sig w:usb0="A00002EF" w:usb1="4000207B" w:usb2="00000000" w:usb3="00000000" w:csb0="0000009F" w:csb1="00000000"/>
   </w:font>
   <w:font w:name="Cambria">
     <w:panose1 w:val="02040503050406030204"/>
     <w:charset w:val="00"/>
     <w:family w:val="roman"/>
     <w:pitch w:val="variable"/>
-    <w:sig w:usb0="A00002EF" w:usb1="4000004B" w:usb2="00000000" w:usb3="00000000" w:csb0="0000019F" w:csb1="00000000"/>
+    <w:sig w:usb0="A00002EF" w:usb1="4000004B" w:usb2="00000000" w:usb3="00000000" w:csb0="0000009F" w:csb1="00000000"/>
   </w:font>
 </w:fonts>
 </file>
@@ -11452,6 +11547,7 @@
     <w:rsid w:val="00910E6E"/>
     <w:rsid w:val="00941043"/>
     <w:rsid w:val="009C3993"/>
+    <w:rsid w:val="00A829DA"/>
     <w:rsid w:val="00A926A3"/>
     <w:rsid w:val="00B07D7D"/>
     <w:rsid w:val="00B143CB"/>
@@ -11673,7 +11769,7 @@
     <w:basedOn w:val="DefaultParagraphFont"/>
     <w:uiPriority w:val="99"/>
     <w:semiHidden/>
-    <w:rsid w:val="0090011A"/>
+    <w:rsid w:val="00A829DA"/>
     <w:rPr>
       <w:color w:val="808080"/>
     </w:rPr>
@@ -17424,6 +17520,2142 @@
     <w:rsid w:val="0090011A"/>
     <w:rPr>
       <w:lang w:val="en-GB" w:eastAsia="en-GB"/>
+    </w:rPr>
+  </w:style>
+  <w:style w:type="paragraph" w:customStyle="1" w:styleId="CD595313843D49599B854B659629B042">
+    <w:name w:val="CD595313843D49599B854B659629B042"/>
+    <w:rsid w:val="00A829DA"/>
+    <w:pPr>
+      <w:spacing w:after="0" w:line="240" w:lineRule="auto"/>
+    </w:pPr>
+    <w:rPr>
+      <w:rFonts w:ascii="Tahoma" w:eastAsia="Times New Roman" w:hAnsi="Tahoma" w:cs="Tahoma"/>
+      <w:sz w:val="20"/>
+      <w:szCs w:val="20"/>
+    </w:rPr>
+  </w:style>
+  <w:style w:type="paragraph" w:customStyle="1" w:styleId="58D33A7A20574793BCDAC7C1C5EB2D021">
+    <w:name w:val="58D33A7A20574793BCDAC7C1C5EB2D021"/>
+    <w:rsid w:val="00A829DA"/>
+    <w:pPr>
+      <w:spacing w:after="0" w:line="240" w:lineRule="auto"/>
+    </w:pPr>
+    <w:rPr>
+      <w:rFonts w:ascii="Tahoma" w:eastAsia="Times New Roman" w:hAnsi="Tahoma" w:cs="Tahoma"/>
+      <w:sz w:val="20"/>
+      <w:szCs w:val="20"/>
+    </w:rPr>
+  </w:style>
+  <w:style w:type="paragraph" w:customStyle="1" w:styleId="5DF04C0102EA4176B3590E64DAB395B71">
+    <w:name w:val="5DF04C0102EA4176B3590E64DAB395B71"/>
+    <w:rsid w:val="00A829DA"/>
+    <w:pPr>
+      <w:spacing w:after="0" w:line="240" w:lineRule="auto"/>
+    </w:pPr>
+    <w:rPr>
+      <w:rFonts w:ascii="Tahoma" w:eastAsia="Times New Roman" w:hAnsi="Tahoma" w:cs="Tahoma"/>
+      <w:sz w:val="20"/>
+      <w:szCs w:val="20"/>
+    </w:rPr>
+  </w:style>
+  <w:style w:type="paragraph" w:customStyle="1" w:styleId="DB5A35EF6F304F89BA3202B22361708B1">
+    <w:name w:val="DB5A35EF6F304F89BA3202B22361708B1"/>
+    <w:rsid w:val="00A829DA"/>
+    <w:pPr>
+      <w:spacing w:after="0" w:line="240" w:lineRule="auto"/>
+    </w:pPr>
+    <w:rPr>
+      <w:rFonts w:ascii="Tahoma" w:eastAsia="Times New Roman" w:hAnsi="Tahoma" w:cs="Tahoma"/>
+      <w:sz w:val="20"/>
+      <w:szCs w:val="20"/>
+    </w:rPr>
+  </w:style>
+  <w:style w:type="paragraph" w:customStyle="1" w:styleId="40693D1AC03847F9B6ABF8D52E10A74E1">
+    <w:name w:val="40693D1AC03847F9B6ABF8D52E10A74E1"/>
+    <w:rsid w:val="00A829DA"/>
+    <w:pPr>
+      <w:spacing w:after="0" w:line="240" w:lineRule="auto"/>
+    </w:pPr>
+    <w:rPr>
+      <w:rFonts w:ascii="Tahoma" w:eastAsia="Times New Roman" w:hAnsi="Tahoma" w:cs="Tahoma"/>
+      <w:sz w:val="20"/>
+      <w:szCs w:val="20"/>
+    </w:rPr>
+  </w:style>
+  <w:style w:type="paragraph" w:customStyle="1" w:styleId="6D4955D8E430404DA22324F2903DAC231">
+    <w:name w:val="6D4955D8E430404DA22324F2903DAC231"/>
+    <w:rsid w:val="00A829DA"/>
+    <w:pPr>
+      <w:spacing w:after="0" w:line="240" w:lineRule="auto"/>
+    </w:pPr>
+    <w:rPr>
+      <w:rFonts w:ascii="Tahoma" w:eastAsia="Times New Roman" w:hAnsi="Tahoma" w:cs="Tahoma"/>
+      <w:sz w:val="20"/>
+      <w:szCs w:val="20"/>
+    </w:rPr>
+  </w:style>
+  <w:style w:type="paragraph" w:customStyle="1" w:styleId="A260C96D49DF433880BED8EDEDAC15BA11">
+    <w:name w:val="A260C96D49DF433880BED8EDEDAC15BA11"/>
+    <w:rsid w:val="00A829DA"/>
+    <w:pPr>
+      <w:spacing w:after="0" w:line="240" w:lineRule="auto"/>
+    </w:pPr>
+    <w:rPr>
+      <w:rFonts w:ascii="Tahoma" w:eastAsia="Times New Roman" w:hAnsi="Tahoma" w:cs="Tahoma"/>
+      <w:sz w:val="20"/>
+      <w:szCs w:val="20"/>
+    </w:rPr>
+  </w:style>
+  <w:style w:type="paragraph" w:customStyle="1" w:styleId="C4151071B01A40BCA76BB116A055DFC711">
+    <w:name w:val="C4151071B01A40BCA76BB116A055DFC711"/>
+    <w:rsid w:val="00A829DA"/>
+    <w:pPr>
+      <w:spacing w:after="0" w:line="240" w:lineRule="auto"/>
+    </w:pPr>
+    <w:rPr>
+      <w:rFonts w:ascii="Tahoma" w:eastAsia="Times New Roman" w:hAnsi="Tahoma" w:cs="Tahoma"/>
+      <w:sz w:val="20"/>
+      <w:szCs w:val="20"/>
+    </w:rPr>
+  </w:style>
+  <w:style w:type="paragraph" w:customStyle="1" w:styleId="50CB9B394EAE49778341317EB53786604">
+    <w:name w:val="50CB9B394EAE49778341317EB53786604"/>
+    <w:rsid w:val="00A829DA"/>
+    <w:pPr>
+      <w:spacing w:after="0" w:line="240" w:lineRule="auto"/>
+    </w:pPr>
+    <w:rPr>
+      <w:rFonts w:ascii="Tahoma" w:eastAsia="Times New Roman" w:hAnsi="Tahoma" w:cs="Tahoma"/>
+      <w:sz w:val="20"/>
+      <w:szCs w:val="20"/>
+    </w:rPr>
+  </w:style>
+  <w:style w:type="paragraph" w:customStyle="1" w:styleId="83E578D160B643D98DE22F24775F9DD85">
+    <w:name w:val="83E578D160B643D98DE22F24775F9DD85"/>
+    <w:rsid w:val="00A829DA"/>
+    <w:pPr>
+      <w:spacing w:after="0" w:line="240" w:lineRule="auto"/>
+    </w:pPr>
+    <w:rPr>
+      <w:rFonts w:ascii="Tahoma" w:eastAsia="Times New Roman" w:hAnsi="Tahoma" w:cs="Tahoma"/>
+      <w:sz w:val="20"/>
+      <w:szCs w:val="20"/>
+    </w:rPr>
+  </w:style>
+  <w:style w:type="paragraph" w:customStyle="1" w:styleId="6FE7767CE91E4BFFBD26722460AB3C624">
+    <w:name w:val="6FE7767CE91E4BFFBD26722460AB3C624"/>
+    <w:rsid w:val="00A829DA"/>
+    <w:pPr>
+      <w:spacing w:after="0" w:line="240" w:lineRule="auto"/>
+    </w:pPr>
+    <w:rPr>
+      <w:rFonts w:ascii="Tahoma" w:eastAsia="Times New Roman" w:hAnsi="Tahoma" w:cs="Tahoma"/>
+      <w:sz w:val="20"/>
+      <w:szCs w:val="20"/>
+    </w:rPr>
+  </w:style>
+  <w:style w:type="paragraph" w:customStyle="1" w:styleId="6D71345B7843458E80B99607246DDF8E3">
+    <w:name w:val="6D71345B7843458E80B99607246DDF8E3"/>
+    <w:rsid w:val="00A829DA"/>
+    <w:pPr>
+      <w:spacing w:after="0" w:line="240" w:lineRule="auto"/>
+    </w:pPr>
+    <w:rPr>
+      <w:rFonts w:ascii="Tahoma" w:eastAsia="Times New Roman" w:hAnsi="Tahoma" w:cs="Tahoma"/>
+      <w:sz w:val="20"/>
+      <w:szCs w:val="20"/>
+    </w:rPr>
+  </w:style>
+  <w:style w:type="paragraph" w:customStyle="1" w:styleId="A40FDDB574F748A29D2246C8428B8FD411">
+    <w:name w:val="A40FDDB574F748A29D2246C8428B8FD411"/>
+    <w:rsid w:val="00A829DA"/>
+    <w:pPr>
+      <w:spacing w:after="0" w:line="240" w:lineRule="auto"/>
+    </w:pPr>
+    <w:rPr>
+      <w:rFonts w:ascii="Tahoma" w:eastAsia="Times New Roman" w:hAnsi="Tahoma" w:cs="Tahoma"/>
+      <w:sz w:val="20"/>
+      <w:szCs w:val="20"/>
+    </w:rPr>
+  </w:style>
+  <w:style w:type="paragraph" w:customStyle="1" w:styleId="E99D5BF6676F4B7C8768959376FFE5BF11">
+    <w:name w:val="E99D5BF6676F4B7C8768959376FFE5BF11"/>
+    <w:rsid w:val="00A829DA"/>
+    <w:pPr>
+      <w:spacing w:after="0" w:line="240" w:lineRule="auto"/>
+    </w:pPr>
+    <w:rPr>
+      <w:rFonts w:ascii="Tahoma" w:eastAsia="Times New Roman" w:hAnsi="Tahoma" w:cs="Tahoma"/>
+      <w:sz w:val="20"/>
+      <w:szCs w:val="20"/>
+    </w:rPr>
+  </w:style>
+  <w:style w:type="paragraph" w:customStyle="1" w:styleId="F522F5C8CA4F49739EED6E2EA8002C1B11">
+    <w:name w:val="F522F5C8CA4F49739EED6E2EA8002C1B11"/>
+    <w:rsid w:val="00A829DA"/>
+    <w:pPr>
+      <w:spacing w:after="0" w:line="240" w:lineRule="auto"/>
+    </w:pPr>
+    <w:rPr>
+      <w:rFonts w:ascii="Tahoma" w:eastAsia="Times New Roman" w:hAnsi="Tahoma" w:cs="Tahoma"/>
+      <w:sz w:val="20"/>
+      <w:szCs w:val="20"/>
+    </w:rPr>
+  </w:style>
+  <w:style w:type="paragraph" w:customStyle="1" w:styleId="469482AEF50642A5A88A2928D9C8297811">
+    <w:name w:val="469482AEF50642A5A88A2928D9C8297811"/>
+    <w:rsid w:val="00A829DA"/>
+    <w:pPr>
+      <w:spacing w:after="0" w:line="240" w:lineRule="auto"/>
+    </w:pPr>
+    <w:rPr>
+      <w:rFonts w:ascii="Tahoma" w:eastAsia="Times New Roman" w:hAnsi="Tahoma" w:cs="Tahoma"/>
+      <w:sz w:val="20"/>
+      <w:szCs w:val="20"/>
+    </w:rPr>
+  </w:style>
+  <w:style w:type="paragraph" w:customStyle="1" w:styleId="287D84E0C2B7455EBBEBDE68BD6BAF1811">
+    <w:name w:val="287D84E0C2B7455EBBEBDE68BD6BAF1811"/>
+    <w:rsid w:val="00A829DA"/>
+    <w:pPr>
+      <w:spacing w:after="0" w:line="240" w:lineRule="auto"/>
+    </w:pPr>
+    <w:rPr>
+      <w:rFonts w:ascii="Tahoma" w:eastAsia="Times New Roman" w:hAnsi="Tahoma" w:cs="Tahoma"/>
+      <w:sz w:val="20"/>
+      <w:szCs w:val="20"/>
+    </w:rPr>
+  </w:style>
+  <w:style w:type="paragraph" w:customStyle="1" w:styleId="257FEA4538A443598DC1CCAA4F58D04C11">
+    <w:name w:val="257FEA4538A443598DC1CCAA4F58D04C11"/>
+    <w:rsid w:val="00A829DA"/>
+    <w:pPr>
+      <w:spacing w:after="0" w:line="240" w:lineRule="auto"/>
+    </w:pPr>
+    <w:rPr>
+      <w:rFonts w:ascii="Tahoma" w:eastAsia="Times New Roman" w:hAnsi="Tahoma" w:cs="Tahoma"/>
+      <w:sz w:val="20"/>
+      <w:szCs w:val="20"/>
+    </w:rPr>
+  </w:style>
+  <w:style w:type="paragraph" w:customStyle="1" w:styleId="49B693DC27C543A79346F700D4C895FD11">
+    <w:name w:val="49B693DC27C543A79346F700D4C895FD11"/>
+    <w:rsid w:val="00A829DA"/>
+    <w:pPr>
+      <w:spacing w:after="0" w:line="240" w:lineRule="auto"/>
+    </w:pPr>
+    <w:rPr>
+      <w:rFonts w:ascii="Tahoma" w:eastAsia="Times New Roman" w:hAnsi="Tahoma" w:cs="Tahoma"/>
+      <w:sz w:val="20"/>
+      <w:szCs w:val="20"/>
+    </w:rPr>
+  </w:style>
+  <w:style w:type="paragraph" w:customStyle="1" w:styleId="56C7054F375F418EB78A0E3AB30444CC11">
+    <w:name w:val="56C7054F375F418EB78A0E3AB30444CC11"/>
+    <w:rsid w:val="00A829DA"/>
+    <w:pPr>
+      <w:spacing w:after="0" w:line="240" w:lineRule="auto"/>
+    </w:pPr>
+    <w:rPr>
+      <w:rFonts w:ascii="Tahoma" w:eastAsia="Times New Roman" w:hAnsi="Tahoma" w:cs="Tahoma"/>
+      <w:sz w:val="20"/>
+      <w:szCs w:val="20"/>
+    </w:rPr>
+  </w:style>
+  <w:style w:type="paragraph" w:customStyle="1" w:styleId="A75791C9A4824AEC9EB0E5E8735DAD1310">
+    <w:name w:val="A75791C9A4824AEC9EB0E5E8735DAD1310"/>
+    <w:rsid w:val="00A829DA"/>
+    <w:pPr>
+      <w:spacing w:after="0" w:line="240" w:lineRule="auto"/>
+    </w:pPr>
+    <w:rPr>
+      <w:rFonts w:ascii="Tahoma" w:eastAsia="Times New Roman" w:hAnsi="Tahoma" w:cs="Tahoma"/>
+      <w:sz w:val="20"/>
+      <w:szCs w:val="20"/>
+    </w:rPr>
+  </w:style>
+  <w:style w:type="paragraph" w:customStyle="1" w:styleId="D683426110684258A31C87966EE9547C11">
+    <w:name w:val="D683426110684258A31C87966EE9547C11"/>
+    <w:rsid w:val="00A829DA"/>
+    <w:pPr>
+      <w:spacing w:after="0" w:line="240" w:lineRule="auto"/>
+    </w:pPr>
+    <w:rPr>
+      <w:rFonts w:ascii="Tahoma" w:eastAsia="Times New Roman" w:hAnsi="Tahoma" w:cs="Tahoma"/>
+      <w:sz w:val="20"/>
+      <w:szCs w:val="20"/>
+    </w:rPr>
+  </w:style>
+  <w:style w:type="paragraph" w:customStyle="1" w:styleId="CD595313843D49599B854B659629B0421">
+    <w:name w:val="CD595313843D49599B854B659629B0421"/>
+    <w:rsid w:val="00A829DA"/>
+    <w:pPr>
+      <w:spacing w:after="0" w:line="240" w:lineRule="auto"/>
+    </w:pPr>
+    <w:rPr>
+      <w:rFonts w:ascii="Tahoma" w:eastAsia="Times New Roman" w:hAnsi="Tahoma" w:cs="Tahoma"/>
+      <w:sz w:val="20"/>
+      <w:szCs w:val="20"/>
+    </w:rPr>
+  </w:style>
+  <w:style w:type="paragraph" w:customStyle="1" w:styleId="58D33A7A20574793BCDAC7C1C5EB2D022">
+    <w:name w:val="58D33A7A20574793BCDAC7C1C5EB2D022"/>
+    <w:rsid w:val="00A829DA"/>
+    <w:pPr>
+      <w:spacing w:after="0" w:line="240" w:lineRule="auto"/>
+    </w:pPr>
+    <w:rPr>
+      <w:rFonts w:ascii="Tahoma" w:eastAsia="Times New Roman" w:hAnsi="Tahoma" w:cs="Tahoma"/>
+      <w:sz w:val="20"/>
+      <w:szCs w:val="20"/>
+    </w:rPr>
+  </w:style>
+  <w:style w:type="paragraph" w:customStyle="1" w:styleId="5DF04C0102EA4176B3590E64DAB395B72">
+    <w:name w:val="5DF04C0102EA4176B3590E64DAB395B72"/>
+    <w:rsid w:val="00A829DA"/>
+    <w:pPr>
+      <w:spacing w:after="0" w:line="240" w:lineRule="auto"/>
+    </w:pPr>
+    <w:rPr>
+      <w:rFonts w:ascii="Tahoma" w:eastAsia="Times New Roman" w:hAnsi="Tahoma" w:cs="Tahoma"/>
+      <w:sz w:val="20"/>
+      <w:szCs w:val="20"/>
+    </w:rPr>
+  </w:style>
+  <w:style w:type="paragraph" w:customStyle="1" w:styleId="DB5A35EF6F304F89BA3202B22361708B2">
+    <w:name w:val="DB5A35EF6F304F89BA3202B22361708B2"/>
+    <w:rsid w:val="00A829DA"/>
+    <w:pPr>
+      <w:spacing w:after="0" w:line="240" w:lineRule="auto"/>
+    </w:pPr>
+    <w:rPr>
+      <w:rFonts w:ascii="Tahoma" w:eastAsia="Times New Roman" w:hAnsi="Tahoma" w:cs="Tahoma"/>
+      <w:sz w:val="20"/>
+      <w:szCs w:val="20"/>
+    </w:rPr>
+  </w:style>
+  <w:style w:type="paragraph" w:customStyle="1" w:styleId="40693D1AC03847F9B6ABF8D52E10A74E2">
+    <w:name w:val="40693D1AC03847F9B6ABF8D52E10A74E2"/>
+    <w:rsid w:val="00A829DA"/>
+    <w:pPr>
+      <w:spacing w:after="0" w:line="240" w:lineRule="auto"/>
+    </w:pPr>
+    <w:rPr>
+      <w:rFonts w:ascii="Tahoma" w:eastAsia="Times New Roman" w:hAnsi="Tahoma" w:cs="Tahoma"/>
+      <w:sz w:val="20"/>
+      <w:szCs w:val="20"/>
+    </w:rPr>
+  </w:style>
+  <w:style w:type="paragraph" w:customStyle="1" w:styleId="6D4955D8E430404DA22324F2903DAC232">
+    <w:name w:val="6D4955D8E430404DA22324F2903DAC232"/>
+    <w:rsid w:val="00A829DA"/>
+    <w:pPr>
+      <w:spacing w:after="0" w:line="240" w:lineRule="auto"/>
+    </w:pPr>
+    <w:rPr>
+      <w:rFonts w:ascii="Tahoma" w:eastAsia="Times New Roman" w:hAnsi="Tahoma" w:cs="Tahoma"/>
+      <w:sz w:val="20"/>
+      <w:szCs w:val="20"/>
+    </w:rPr>
+  </w:style>
+  <w:style w:type="paragraph" w:customStyle="1" w:styleId="A260C96D49DF433880BED8EDEDAC15BA12">
+    <w:name w:val="A260C96D49DF433880BED8EDEDAC15BA12"/>
+    <w:rsid w:val="00A829DA"/>
+    <w:pPr>
+      <w:spacing w:after="0" w:line="240" w:lineRule="auto"/>
+    </w:pPr>
+    <w:rPr>
+      <w:rFonts w:ascii="Tahoma" w:eastAsia="Times New Roman" w:hAnsi="Tahoma" w:cs="Tahoma"/>
+      <w:sz w:val="20"/>
+      <w:szCs w:val="20"/>
+    </w:rPr>
+  </w:style>
+  <w:style w:type="paragraph" w:customStyle="1" w:styleId="C4151071B01A40BCA76BB116A055DFC712">
+    <w:name w:val="C4151071B01A40BCA76BB116A055DFC712"/>
+    <w:rsid w:val="00A829DA"/>
+    <w:pPr>
+      <w:spacing w:after="0" w:line="240" w:lineRule="auto"/>
+    </w:pPr>
+    <w:rPr>
+      <w:rFonts w:ascii="Tahoma" w:eastAsia="Times New Roman" w:hAnsi="Tahoma" w:cs="Tahoma"/>
+      <w:sz w:val="20"/>
+      <w:szCs w:val="20"/>
+    </w:rPr>
+  </w:style>
+  <w:style w:type="paragraph" w:customStyle="1" w:styleId="50CB9B394EAE49778341317EB53786605">
+    <w:name w:val="50CB9B394EAE49778341317EB53786605"/>
+    <w:rsid w:val="00A829DA"/>
+    <w:pPr>
+      <w:spacing w:after="0" w:line="240" w:lineRule="auto"/>
+    </w:pPr>
+    <w:rPr>
+      <w:rFonts w:ascii="Tahoma" w:eastAsia="Times New Roman" w:hAnsi="Tahoma" w:cs="Tahoma"/>
+      <w:sz w:val="20"/>
+      <w:szCs w:val="20"/>
+    </w:rPr>
+  </w:style>
+  <w:style w:type="paragraph" w:customStyle="1" w:styleId="83E578D160B643D98DE22F24775F9DD86">
+    <w:name w:val="83E578D160B643D98DE22F24775F9DD86"/>
+    <w:rsid w:val="00A829DA"/>
+    <w:pPr>
+      <w:spacing w:after="0" w:line="240" w:lineRule="auto"/>
+    </w:pPr>
+    <w:rPr>
+      <w:rFonts w:ascii="Tahoma" w:eastAsia="Times New Roman" w:hAnsi="Tahoma" w:cs="Tahoma"/>
+      <w:sz w:val="20"/>
+      <w:szCs w:val="20"/>
+    </w:rPr>
+  </w:style>
+  <w:style w:type="paragraph" w:customStyle="1" w:styleId="6FE7767CE91E4BFFBD26722460AB3C625">
+    <w:name w:val="6FE7767CE91E4BFFBD26722460AB3C625"/>
+    <w:rsid w:val="00A829DA"/>
+    <w:pPr>
+      <w:spacing w:after="0" w:line="240" w:lineRule="auto"/>
+    </w:pPr>
+    <w:rPr>
+      <w:rFonts w:ascii="Tahoma" w:eastAsia="Times New Roman" w:hAnsi="Tahoma" w:cs="Tahoma"/>
+      <w:sz w:val="20"/>
+      <w:szCs w:val="20"/>
+    </w:rPr>
+  </w:style>
+  <w:style w:type="paragraph" w:customStyle="1" w:styleId="6D71345B7843458E80B99607246DDF8E4">
+    <w:name w:val="6D71345B7843458E80B99607246DDF8E4"/>
+    <w:rsid w:val="00A829DA"/>
+    <w:pPr>
+      <w:spacing w:after="0" w:line="240" w:lineRule="auto"/>
+    </w:pPr>
+    <w:rPr>
+      <w:rFonts w:ascii="Tahoma" w:eastAsia="Times New Roman" w:hAnsi="Tahoma" w:cs="Tahoma"/>
+      <w:sz w:val="20"/>
+      <w:szCs w:val="20"/>
+    </w:rPr>
+  </w:style>
+  <w:style w:type="paragraph" w:customStyle="1" w:styleId="A40FDDB574F748A29D2246C8428B8FD412">
+    <w:name w:val="A40FDDB574F748A29D2246C8428B8FD412"/>
+    <w:rsid w:val="00A829DA"/>
+    <w:pPr>
+      <w:spacing w:after="0" w:line="240" w:lineRule="auto"/>
+    </w:pPr>
+    <w:rPr>
+      <w:rFonts w:ascii="Tahoma" w:eastAsia="Times New Roman" w:hAnsi="Tahoma" w:cs="Tahoma"/>
+      <w:sz w:val="20"/>
+      <w:szCs w:val="20"/>
+    </w:rPr>
+  </w:style>
+  <w:style w:type="paragraph" w:customStyle="1" w:styleId="E99D5BF6676F4B7C8768959376FFE5BF12">
+    <w:name w:val="E99D5BF6676F4B7C8768959376FFE5BF12"/>
+    <w:rsid w:val="00A829DA"/>
+    <w:pPr>
+      <w:spacing w:after="0" w:line="240" w:lineRule="auto"/>
+    </w:pPr>
+    <w:rPr>
+      <w:rFonts w:ascii="Tahoma" w:eastAsia="Times New Roman" w:hAnsi="Tahoma" w:cs="Tahoma"/>
+      <w:sz w:val="20"/>
+      <w:szCs w:val="20"/>
+    </w:rPr>
+  </w:style>
+  <w:style w:type="paragraph" w:customStyle="1" w:styleId="F522F5C8CA4F49739EED6E2EA8002C1B12">
+    <w:name w:val="F522F5C8CA4F49739EED6E2EA8002C1B12"/>
+    <w:rsid w:val="00A829DA"/>
+    <w:pPr>
+      <w:spacing w:after="0" w:line="240" w:lineRule="auto"/>
+    </w:pPr>
+    <w:rPr>
+      <w:rFonts w:ascii="Tahoma" w:eastAsia="Times New Roman" w:hAnsi="Tahoma" w:cs="Tahoma"/>
+      <w:sz w:val="20"/>
+      <w:szCs w:val="20"/>
+    </w:rPr>
+  </w:style>
+  <w:style w:type="paragraph" w:customStyle="1" w:styleId="469482AEF50642A5A88A2928D9C8297812">
+    <w:name w:val="469482AEF50642A5A88A2928D9C8297812"/>
+    <w:rsid w:val="00A829DA"/>
+    <w:pPr>
+      <w:spacing w:after="0" w:line="240" w:lineRule="auto"/>
+    </w:pPr>
+    <w:rPr>
+      <w:rFonts w:ascii="Tahoma" w:eastAsia="Times New Roman" w:hAnsi="Tahoma" w:cs="Tahoma"/>
+      <w:sz w:val="20"/>
+      <w:szCs w:val="20"/>
+    </w:rPr>
+  </w:style>
+  <w:style w:type="paragraph" w:customStyle="1" w:styleId="287D84E0C2B7455EBBEBDE68BD6BAF1812">
+    <w:name w:val="287D84E0C2B7455EBBEBDE68BD6BAF1812"/>
+    <w:rsid w:val="00A829DA"/>
+    <w:pPr>
+      <w:spacing w:after="0" w:line="240" w:lineRule="auto"/>
+    </w:pPr>
+    <w:rPr>
+      <w:rFonts w:ascii="Tahoma" w:eastAsia="Times New Roman" w:hAnsi="Tahoma" w:cs="Tahoma"/>
+      <w:sz w:val="20"/>
+      <w:szCs w:val="20"/>
+    </w:rPr>
+  </w:style>
+  <w:style w:type="paragraph" w:customStyle="1" w:styleId="257FEA4538A443598DC1CCAA4F58D04C12">
+    <w:name w:val="257FEA4538A443598DC1CCAA4F58D04C12"/>
+    <w:rsid w:val="00A829DA"/>
+    <w:pPr>
+      <w:spacing w:after="0" w:line="240" w:lineRule="auto"/>
+    </w:pPr>
+    <w:rPr>
+      <w:rFonts w:ascii="Tahoma" w:eastAsia="Times New Roman" w:hAnsi="Tahoma" w:cs="Tahoma"/>
+      <w:sz w:val="20"/>
+      <w:szCs w:val="20"/>
+    </w:rPr>
+  </w:style>
+  <w:style w:type="paragraph" w:customStyle="1" w:styleId="49B693DC27C543A79346F700D4C895FD12">
+    <w:name w:val="49B693DC27C543A79346F700D4C895FD12"/>
+    <w:rsid w:val="00A829DA"/>
+    <w:pPr>
+      <w:spacing w:after="0" w:line="240" w:lineRule="auto"/>
+    </w:pPr>
+    <w:rPr>
+      <w:rFonts w:ascii="Tahoma" w:eastAsia="Times New Roman" w:hAnsi="Tahoma" w:cs="Tahoma"/>
+      <w:sz w:val="20"/>
+      <w:szCs w:val="20"/>
+    </w:rPr>
+  </w:style>
+  <w:style w:type="paragraph" w:customStyle="1" w:styleId="56C7054F375F418EB78A0E3AB30444CC12">
+    <w:name w:val="56C7054F375F418EB78A0E3AB30444CC12"/>
+    <w:rsid w:val="00A829DA"/>
+    <w:pPr>
+      <w:spacing w:after="0" w:line="240" w:lineRule="auto"/>
+    </w:pPr>
+    <w:rPr>
+      <w:rFonts w:ascii="Tahoma" w:eastAsia="Times New Roman" w:hAnsi="Tahoma" w:cs="Tahoma"/>
+      <w:sz w:val="20"/>
+      <w:szCs w:val="20"/>
+    </w:rPr>
+  </w:style>
+  <w:style w:type="paragraph" w:customStyle="1" w:styleId="A75791C9A4824AEC9EB0E5E8735DAD1311">
+    <w:name w:val="A75791C9A4824AEC9EB0E5E8735DAD1311"/>
+    <w:rsid w:val="00A829DA"/>
+    <w:pPr>
+      <w:spacing w:after="0" w:line="240" w:lineRule="auto"/>
+    </w:pPr>
+    <w:rPr>
+      <w:rFonts w:ascii="Tahoma" w:eastAsia="Times New Roman" w:hAnsi="Tahoma" w:cs="Tahoma"/>
+      <w:sz w:val="20"/>
+      <w:szCs w:val="20"/>
+    </w:rPr>
+  </w:style>
+  <w:style w:type="paragraph" w:customStyle="1" w:styleId="D683426110684258A31C87966EE9547C12">
+    <w:name w:val="D683426110684258A31C87966EE9547C12"/>
+    <w:rsid w:val="00A829DA"/>
+    <w:pPr>
+      <w:spacing w:after="0" w:line="240" w:lineRule="auto"/>
+    </w:pPr>
+    <w:rPr>
+      <w:rFonts w:ascii="Tahoma" w:eastAsia="Times New Roman" w:hAnsi="Tahoma" w:cs="Tahoma"/>
+      <w:sz w:val="20"/>
+      <w:szCs w:val="20"/>
+    </w:rPr>
+  </w:style>
+  <w:style w:type="paragraph" w:customStyle="1" w:styleId="CD595313843D49599B854B659629B0422">
+    <w:name w:val="CD595313843D49599B854B659629B0422"/>
+    <w:rsid w:val="00A829DA"/>
+    <w:pPr>
+      <w:spacing w:after="0" w:line="240" w:lineRule="auto"/>
+    </w:pPr>
+    <w:rPr>
+      <w:rFonts w:ascii="Tahoma" w:eastAsia="Times New Roman" w:hAnsi="Tahoma" w:cs="Tahoma"/>
+      <w:sz w:val="20"/>
+      <w:szCs w:val="20"/>
+    </w:rPr>
+  </w:style>
+  <w:style w:type="paragraph" w:customStyle="1" w:styleId="58D33A7A20574793BCDAC7C1C5EB2D023">
+    <w:name w:val="58D33A7A20574793BCDAC7C1C5EB2D023"/>
+    <w:rsid w:val="00A829DA"/>
+    <w:pPr>
+      <w:spacing w:after="0" w:line="240" w:lineRule="auto"/>
+    </w:pPr>
+    <w:rPr>
+      <w:rFonts w:ascii="Tahoma" w:eastAsia="Times New Roman" w:hAnsi="Tahoma" w:cs="Tahoma"/>
+      <w:sz w:val="20"/>
+      <w:szCs w:val="20"/>
+    </w:rPr>
+  </w:style>
+  <w:style w:type="paragraph" w:customStyle="1" w:styleId="5DF04C0102EA4176B3590E64DAB395B73">
+    <w:name w:val="5DF04C0102EA4176B3590E64DAB395B73"/>
+    <w:rsid w:val="00A829DA"/>
+    <w:pPr>
+      <w:spacing w:after="0" w:line="240" w:lineRule="auto"/>
+    </w:pPr>
+    <w:rPr>
+      <w:rFonts w:ascii="Tahoma" w:eastAsia="Times New Roman" w:hAnsi="Tahoma" w:cs="Tahoma"/>
+      <w:sz w:val="20"/>
+      <w:szCs w:val="20"/>
+    </w:rPr>
+  </w:style>
+  <w:style w:type="paragraph" w:customStyle="1" w:styleId="DB5A35EF6F304F89BA3202B22361708B3">
+    <w:name w:val="DB5A35EF6F304F89BA3202B22361708B3"/>
+    <w:rsid w:val="00A829DA"/>
+    <w:pPr>
+      <w:spacing w:after="0" w:line="240" w:lineRule="auto"/>
+    </w:pPr>
+    <w:rPr>
+      <w:rFonts w:ascii="Tahoma" w:eastAsia="Times New Roman" w:hAnsi="Tahoma" w:cs="Tahoma"/>
+      <w:sz w:val="20"/>
+      <w:szCs w:val="20"/>
+    </w:rPr>
+  </w:style>
+  <w:style w:type="paragraph" w:customStyle="1" w:styleId="40693D1AC03847F9B6ABF8D52E10A74E3">
+    <w:name w:val="40693D1AC03847F9B6ABF8D52E10A74E3"/>
+    <w:rsid w:val="00A829DA"/>
+    <w:pPr>
+      <w:spacing w:after="0" w:line="240" w:lineRule="auto"/>
+    </w:pPr>
+    <w:rPr>
+      <w:rFonts w:ascii="Tahoma" w:eastAsia="Times New Roman" w:hAnsi="Tahoma" w:cs="Tahoma"/>
+      <w:sz w:val="20"/>
+      <w:szCs w:val="20"/>
+    </w:rPr>
+  </w:style>
+  <w:style w:type="paragraph" w:customStyle="1" w:styleId="6D4955D8E430404DA22324F2903DAC233">
+    <w:name w:val="6D4955D8E430404DA22324F2903DAC233"/>
+    <w:rsid w:val="00A829DA"/>
+    <w:pPr>
+      <w:spacing w:after="0" w:line="240" w:lineRule="auto"/>
+    </w:pPr>
+    <w:rPr>
+      <w:rFonts w:ascii="Tahoma" w:eastAsia="Times New Roman" w:hAnsi="Tahoma" w:cs="Tahoma"/>
+      <w:sz w:val="20"/>
+      <w:szCs w:val="20"/>
+    </w:rPr>
+  </w:style>
+  <w:style w:type="paragraph" w:customStyle="1" w:styleId="A260C96D49DF433880BED8EDEDAC15BA13">
+    <w:name w:val="A260C96D49DF433880BED8EDEDAC15BA13"/>
+    <w:rsid w:val="00A829DA"/>
+    <w:pPr>
+      <w:spacing w:after="0" w:line="240" w:lineRule="auto"/>
+    </w:pPr>
+    <w:rPr>
+      <w:rFonts w:ascii="Tahoma" w:eastAsia="Times New Roman" w:hAnsi="Tahoma" w:cs="Tahoma"/>
+      <w:sz w:val="20"/>
+      <w:szCs w:val="20"/>
+    </w:rPr>
+  </w:style>
+  <w:style w:type="paragraph" w:customStyle="1" w:styleId="C4151071B01A40BCA76BB116A055DFC713">
+    <w:name w:val="C4151071B01A40BCA76BB116A055DFC713"/>
+    <w:rsid w:val="00A829DA"/>
+    <w:pPr>
+      <w:spacing w:after="0" w:line="240" w:lineRule="auto"/>
+    </w:pPr>
+    <w:rPr>
+      <w:rFonts w:ascii="Tahoma" w:eastAsia="Times New Roman" w:hAnsi="Tahoma" w:cs="Tahoma"/>
+      <w:sz w:val="20"/>
+      <w:szCs w:val="20"/>
+    </w:rPr>
+  </w:style>
+  <w:style w:type="paragraph" w:customStyle="1" w:styleId="50CB9B394EAE49778341317EB53786606">
+    <w:name w:val="50CB9B394EAE49778341317EB53786606"/>
+    <w:rsid w:val="00A829DA"/>
+    <w:pPr>
+      <w:spacing w:after="0" w:line="240" w:lineRule="auto"/>
+    </w:pPr>
+    <w:rPr>
+      <w:rFonts w:ascii="Tahoma" w:eastAsia="Times New Roman" w:hAnsi="Tahoma" w:cs="Tahoma"/>
+      <w:sz w:val="20"/>
+      <w:szCs w:val="20"/>
+    </w:rPr>
+  </w:style>
+  <w:style w:type="paragraph" w:customStyle="1" w:styleId="83E578D160B643D98DE22F24775F9DD87">
+    <w:name w:val="83E578D160B643D98DE22F24775F9DD87"/>
+    <w:rsid w:val="00A829DA"/>
+    <w:pPr>
+      <w:spacing w:after="0" w:line="240" w:lineRule="auto"/>
+    </w:pPr>
+    <w:rPr>
+      <w:rFonts w:ascii="Tahoma" w:eastAsia="Times New Roman" w:hAnsi="Tahoma" w:cs="Tahoma"/>
+      <w:sz w:val="20"/>
+      <w:szCs w:val="20"/>
+    </w:rPr>
+  </w:style>
+  <w:style w:type="paragraph" w:customStyle="1" w:styleId="6FE7767CE91E4BFFBD26722460AB3C626">
+    <w:name w:val="6FE7767CE91E4BFFBD26722460AB3C626"/>
+    <w:rsid w:val="00A829DA"/>
+    <w:pPr>
+      <w:spacing w:after="0" w:line="240" w:lineRule="auto"/>
+    </w:pPr>
+    <w:rPr>
+      <w:rFonts w:ascii="Tahoma" w:eastAsia="Times New Roman" w:hAnsi="Tahoma" w:cs="Tahoma"/>
+      <w:sz w:val="20"/>
+      <w:szCs w:val="20"/>
+    </w:rPr>
+  </w:style>
+  <w:style w:type="paragraph" w:customStyle="1" w:styleId="6D71345B7843458E80B99607246DDF8E5">
+    <w:name w:val="6D71345B7843458E80B99607246DDF8E5"/>
+    <w:rsid w:val="00A829DA"/>
+    <w:pPr>
+      <w:spacing w:after="0" w:line="240" w:lineRule="auto"/>
+    </w:pPr>
+    <w:rPr>
+      <w:rFonts w:ascii="Tahoma" w:eastAsia="Times New Roman" w:hAnsi="Tahoma" w:cs="Tahoma"/>
+      <w:sz w:val="20"/>
+      <w:szCs w:val="20"/>
+    </w:rPr>
+  </w:style>
+  <w:style w:type="paragraph" w:customStyle="1" w:styleId="A40FDDB574F748A29D2246C8428B8FD413">
+    <w:name w:val="A40FDDB574F748A29D2246C8428B8FD413"/>
+    <w:rsid w:val="00A829DA"/>
+    <w:pPr>
+      <w:spacing w:after="0" w:line="240" w:lineRule="auto"/>
+    </w:pPr>
+    <w:rPr>
+      <w:rFonts w:ascii="Tahoma" w:eastAsia="Times New Roman" w:hAnsi="Tahoma" w:cs="Tahoma"/>
+      <w:sz w:val="20"/>
+      <w:szCs w:val="20"/>
+    </w:rPr>
+  </w:style>
+  <w:style w:type="paragraph" w:customStyle="1" w:styleId="E99D5BF6676F4B7C8768959376FFE5BF13">
+    <w:name w:val="E99D5BF6676F4B7C8768959376FFE5BF13"/>
+    <w:rsid w:val="00A829DA"/>
+    <w:pPr>
+      <w:spacing w:after="0" w:line="240" w:lineRule="auto"/>
+    </w:pPr>
+    <w:rPr>
+      <w:rFonts w:ascii="Tahoma" w:eastAsia="Times New Roman" w:hAnsi="Tahoma" w:cs="Tahoma"/>
+      <w:sz w:val="20"/>
+      <w:szCs w:val="20"/>
+    </w:rPr>
+  </w:style>
+  <w:style w:type="paragraph" w:customStyle="1" w:styleId="F522F5C8CA4F49739EED6E2EA8002C1B13">
+    <w:name w:val="F522F5C8CA4F49739EED6E2EA8002C1B13"/>
+    <w:rsid w:val="00A829DA"/>
+    <w:pPr>
+      <w:spacing w:after="0" w:line="240" w:lineRule="auto"/>
+    </w:pPr>
+    <w:rPr>
+      <w:rFonts w:ascii="Tahoma" w:eastAsia="Times New Roman" w:hAnsi="Tahoma" w:cs="Tahoma"/>
+      <w:sz w:val="20"/>
+      <w:szCs w:val="20"/>
+    </w:rPr>
+  </w:style>
+  <w:style w:type="paragraph" w:customStyle="1" w:styleId="469482AEF50642A5A88A2928D9C8297813">
+    <w:name w:val="469482AEF50642A5A88A2928D9C8297813"/>
+    <w:rsid w:val="00A829DA"/>
+    <w:pPr>
+      <w:spacing w:after="0" w:line="240" w:lineRule="auto"/>
+    </w:pPr>
+    <w:rPr>
+      <w:rFonts w:ascii="Tahoma" w:eastAsia="Times New Roman" w:hAnsi="Tahoma" w:cs="Tahoma"/>
+      <w:sz w:val="20"/>
+      <w:szCs w:val="20"/>
+    </w:rPr>
+  </w:style>
+  <w:style w:type="paragraph" w:customStyle="1" w:styleId="287D84E0C2B7455EBBEBDE68BD6BAF1813">
+    <w:name w:val="287D84E0C2B7455EBBEBDE68BD6BAF1813"/>
+    <w:rsid w:val="00A829DA"/>
+    <w:pPr>
+      <w:spacing w:after="0" w:line="240" w:lineRule="auto"/>
+    </w:pPr>
+    <w:rPr>
+      <w:rFonts w:ascii="Tahoma" w:eastAsia="Times New Roman" w:hAnsi="Tahoma" w:cs="Tahoma"/>
+      <w:sz w:val="20"/>
+      <w:szCs w:val="20"/>
+    </w:rPr>
+  </w:style>
+  <w:style w:type="paragraph" w:customStyle="1" w:styleId="257FEA4538A443598DC1CCAA4F58D04C13">
+    <w:name w:val="257FEA4538A443598DC1CCAA4F58D04C13"/>
+    <w:rsid w:val="00A829DA"/>
+    <w:pPr>
+      <w:spacing w:after="0" w:line="240" w:lineRule="auto"/>
+    </w:pPr>
+    <w:rPr>
+      <w:rFonts w:ascii="Tahoma" w:eastAsia="Times New Roman" w:hAnsi="Tahoma" w:cs="Tahoma"/>
+      <w:sz w:val="20"/>
+      <w:szCs w:val="20"/>
+    </w:rPr>
+  </w:style>
+  <w:style w:type="paragraph" w:customStyle="1" w:styleId="49B693DC27C543A79346F700D4C895FD13">
+    <w:name w:val="49B693DC27C543A79346F700D4C895FD13"/>
+    <w:rsid w:val="00A829DA"/>
+    <w:pPr>
+      <w:spacing w:after="0" w:line="240" w:lineRule="auto"/>
+    </w:pPr>
+    <w:rPr>
+      <w:rFonts w:ascii="Tahoma" w:eastAsia="Times New Roman" w:hAnsi="Tahoma" w:cs="Tahoma"/>
+      <w:sz w:val="20"/>
+      <w:szCs w:val="20"/>
+    </w:rPr>
+  </w:style>
+  <w:style w:type="paragraph" w:customStyle="1" w:styleId="56C7054F375F418EB78A0E3AB30444CC13">
+    <w:name w:val="56C7054F375F418EB78A0E3AB30444CC13"/>
+    <w:rsid w:val="00A829DA"/>
+    <w:pPr>
+      <w:spacing w:after="0" w:line="240" w:lineRule="auto"/>
+    </w:pPr>
+    <w:rPr>
+      <w:rFonts w:ascii="Tahoma" w:eastAsia="Times New Roman" w:hAnsi="Tahoma" w:cs="Tahoma"/>
+      <w:sz w:val="20"/>
+      <w:szCs w:val="20"/>
+    </w:rPr>
+  </w:style>
+  <w:style w:type="paragraph" w:customStyle="1" w:styleId="A75791C9A4824AEC9EB0E5E8735DAD1312">
+    <w:name w:val="A75791C9A4824AEC9EB0E5E8735DAD1312"/>
+    <w:rsid w:val="00A829DA"/>
+    <w:pPr>
+      <w:spacing w:after="0" w:line="240" w:lineRule="auto"/>
+    </w:pPr>
+    <w:rPr>
+      <w:rFonts w:ascii="Tahoma" w:eastAsia="Times New Roman" w:hAnsi="Tahoma" w:cs="Tahoma"/>
+      <w:sz w:val="20"/>
+      <w:szCs w:val="20"/>
+    </w:rPr>
+  </w:style>
+  <w:style w:type="paragraph" w:customStyle="1" w:styleId="D683426110684258A31C87966EE9547C13">
+    <w:name w:val="D683426110684258A31C87966EE9547C13"/>
+    <w:rsid w:val="00A829DA"/>
+    <w:pPr>
+      <w:spacing w:after="0" w:line="240" w:lineRule="auto"/>
+    </w:pPr>
+    <w:rPr>
+      <w:rFonts w:ascii="Tahoma" w:eastAsia="Times New Roman" w:hAnsi="Tahoma" w:cs="Tahoma"/>
+      <w:sz w:val="20"/>
+      <w:szCs w:val="20"/>
+    </w:rPr>
+  </w:style>
+  <w:style w:type="paragraph" w:customStyle="1" w:styleId="CD595313843D49599B854B659629B0423">
+    <w:name w:val="CD595313843D49599B854B659629B0423"/>
+    <w:rsid w:val="00A829DA"/>
+    <w:pPr>
+      <w:spacing w:after="0" w:line="240" w:lineRule="auto"/>
+    </w:pPr>
+    <w:rPr>
+      <w:rFonts w:ascii="Tahoma" w:eastAsia="Times New Roman" w:hAnsi="Tahoma" w:cs="Tahoma"/>
+      <w:sz w:val="20"/>
+      <w:szCs w:val="20"/>
+    </w:rPr>
+  </w:style>
+  <w:style w:type="paragraph" w:customStyle="1" w:styleId="58D33A7A20574793BCDAC7C1C5EB2D024">
+    <w:name w:val="58D33A7A20574793BCDAC7C1C5EB2D024"/>
+    <w:rsid w:val="00A829DA"/>
+    <w:pPr>
+      <w:spacing w:after="0" w:line="240" w:lineRule="auto"/>
+    </w:pPr>
+    <w:rPr>
+      <w:rFonts w:ascii="Tahoma" w:eastAsia="Times New Roman" w:hAnsi="Tahoma" w:cs="Tahoma"/>
+      <w:sz w:val="20"/>
+      <w:szCs w:val="20"/>
+    </w:rPr>
+  </w:style>
+  <w:style w:type="paragraph" w:customStyle="1" w:styleId="5DF04C0102EA4176B3590E64DAB395B74">
+    <w:name w:val="5DF04C0102EA4176B3590E64DAB395B74"/>
+    <w:rsid w:val="00A829DA"/>
+    <w:pPr>
+      <w:spacing w:after="0" w:line="240" w:lineRule="auto"/>
+    </w:pPr>
+    <w:rPr>
+      <w:rFonts w:ascii="Tahoma" w:eastAsia="Times New Roman" w:hAnsi="Tahoma" w:cs="Tahoma"/>
+      <w:sz w:val="20"/>
+      <w:szCs w:val="20"/>
+    </w:rPr>
+  </w:style>
+  <w:style w:type="paragraph" w:customStyle="1" w:styleId="DB5A35EF6F304F89BA3202B22361708B4">
+    <w:name w:val="DB5A35EF6F304F89BA3202B22361708B4"/>
+    <w:rsid w:val="00A829DA"/>
+    <w:pPr>
+      <w:spacing w:after="0" w:line="240" w:lineRule="auto"/>
+    </w:pPr>
+    <w:rPr>
+      <w:rFonts w:ascii="Tahoma" w:eastAsia="Times New Roman" w:hAnsi="Tahoma" w:cs="Tahoma"/>
+      <w:sz w:val="20"/>
+      <w:szCs w:val="20"/>
+    </w:rPr>
+  </w:style>
+  <w:style w:type="paragraph" w:customStyle="1" w:styleId="40693D1AC03847F9B6ABF8D52E10A74E4">
+    <w:name w:val="40693D1AC03847F9B6ABF8D52E10A74E4"/>
+    <w:rsid w:val="00A829DA"/>
+    <w:pPr>
+      <w:spacing w:after="0" w:line="240" w:lineRule="auto"/>
+    </w:pPr>
+    <w:rPr>
+      <w:rFonts w:ascii="Tahoma" w:eastAsia="Times New Roman" w:hAnsi="Tahoma" w:cs="Tahoma"/>
+      <w:sz w:val="20"/>
+      <w:szCs w:val="20"/>
+    </w:rPr>
+  </w:style>
+  <w:style w:type="paragraph" w:customStyle="1" w:styleId="6D4955D8E430404DA22324F2903DAC234">
+    <w:name w:val="6D4955D8E430404DA22324F2903DAC234"/>
+    <w:rsid w:val="00A829DA"/>
+    <w:pPr>
+      <w:spacing w:after="0" w:line="240" w:lineRule="auto"/>
+    </w:pPr>
+    <w:rPr>
+      <w:rFonts w:ascii="Tahoma" w:eastAsia="Times New Roman" w:hAnsi="Tahoma" w:cs="Tahoma"/>
+      <w:sz w:val="20"/>
+      <w:szCs w:val="20"/>
+    </w:rPr>
+  </w:style>
+  <w:style w:type="paragraph" w:customStyle="1" w:styleId="A260C96D49DF433880BED8EDEDAC15BA14">
+    <w:name w:val="A260C96D49DF433880BED8EDEDAC15BA14"/>
+    <w:rsid w:val="00A829DA"/>
+    <w:pPr>
+      <w:spacing w:after="0" w:line="240" w:lineRule="auto"/>
+    </w:pPr>
+    <w:rPr>
+      <w:rFonts w:ascii="Tahoma" w:eastAsia="Times New Roman" w:hAnsi="Tahoma" w:cs="Tahoma"/>
+      <w:sz w:val="20"/>
+      <w:szCs w:val="20"/>
+    </w:rPr>
+  </w:style>
+  <w:style w:type="paragraph" w:customStyle="1" w:styleId="C4151071B01A40BCA76BB116A055DFC714">
+    <w:name w:val="C4151071B01A40BCA76BB116A055DFC714"/>
+    <w:rsid w:val="00A829DA"/>
+    <w:pPr>
+      <w:spacing w:after="0" w:line="240" w:lineRule="auto"/>
+    </w:pPr>
+    <w:rPr>
+      <w:rFonts w:ascii="Tahoma" w:eastAsia="Times New Roman" w:hAnsi="Tahoma" w:cs="Tahoma"/>
+      <w:sz w:val="20"/>
+      <w:szCs w:val="20"/>
+    </w:rPr>
+  </w:style>
+  <w:style w:type="paragraph" w:customStyle="1" w:styleId="50CB9B394EAE49778341317EB53786607">
+    <w:name w:val="50CB9B394EAE49778341317EB53786607"/>
+    <w:rsid w:val="00A829DA"/>
+    <w:pPr>
+      <w:spacing w:after="0" w:line="240" w:lineRule="auto"/>
+    </w:pPr>
+    <w:rPr>
+      <w:rFonts w:ascii="Tahoma" w:eastAsia="Times New Roman" w:hAnsi="Tahoma" w:cs="Tahoma"/>
+      <w:sz w:val="20"/>
+      <w:szCs w:val="20"/>
+    </w:rPr>
+  </w:style>
+  <w:style w:type="paragraph" w:customStyle="1" w:styleId="83E578D160B643D98DE22F24775F9DD88">
+    <w:name w:val="83E578D160B643D98DE22F24775F9DD88"/>
+    <w:rsid w:val="00A829DA"/>
+    <w:pPr>
+      <w:spacing w:after="0" w:line="240" w:lineRule="auto"/>
+    </w:pPr>
+    <w:rPr>
+      <w:rFonts w:ascii="Tahoma" w:eastAsia="Times New Roman" w:hAnsi="Tahoma" w:cs="Tahoma"/>
+      <w:sz w:val="20"/>
+      <w:szCs w:val="20"/>
+    </w:rPr>
+  </w:style>
+  <w:style w:type="paragraph" w:customStyle="1" w:styleId="6FE7767CE91E4BFFBD26722460AB3C627">
+    <w:name w:val="6FE7767CE91E4BFFBD26722460AB3C627"/>
+    <w:rsid w:val="00A829DA"/>
+    <w:pPr>
+      <w:spacing w:after="0" w:line="240" w:lineRule="auto"/>
+    </w:pPr>
+    <w:rPr>
+      <w:rFonts w:ascii="Tahoma" w:eastAsia="Times New Roman" w:hAnsi="Tahoma" w:cs="Tahoma"/>
+      <w:sz w:val="20"/>
+      <w:szCs w:val="20"/>
+    </w:rPr>
+  </w:style>
+  <w:style w:type="paragraph" w:customStyle="1" w:styleId="6D71345B7843458E80B99607246DDF8E6">
+    <w:name w:val="6D71345B7843458E80B99607246DDF8E6"/>
+    <w:rsid w:val="00A829DA"/>
+    <w:pPr>
+      <w:spacing w:after="0" w:line="240" w:lineRule="auto"/>
+    </w:pPr>
+    <w:rPr>
+      <w:rFonts w:ascii="Tahoma" w:eastAsia="Times New Roman" w:hAnsi="Tahoma" w:cs="Tahoma"/>
+      <w:sz w:val="20"/>
+      <w:szCs w:val="20"/>
+    </w:rPr>
+  </w:style>
+  <w:style w:type="paragraph" w:customStyle="1" w:styleId="A40FDDB574F748A29D2246C8428B8FD414">
+    <w:name w:val="A40FDDB574F748A29D2246C8428B8FD414"/>
+    <w:rsid w:val="00A829DA"/>
+    <w:pPr>
+      <w:spacing w:after="0" w:line="240" w:lineRule="auto"/>
+    </w:pPr>
+    <w:rPr>
+      <w:rFonts w:ascii="Tahoma" w:eastAsia="Times New Roman" w:hAnsi="Tahoma" w:cs="Tahoma"/>
+      <w:sz w:val="20"/>
+      <w:szCs w:val="20"/>
+    </w:rPr>
+  </w:style>
+  <w:style w:type="paragraph" w:customStyle="1" w:styleId="E99D5BF6676F4B7C8768959376FFE5BF14">
+    <w:name w:val="E99D5BF6676F4B7C8768959376FFE5BF14"/>
+    <w:rsid w:val="00A829DA"/>
+    <w:pPr>
+      <w:spacing w:after="0" w:line="240" w:lineRule="auto"/>
+    </w:pPr>
+    <w:rPr>
+      <w:rFonts w:ascii="Tahoma" w:eastAsia="Times New Roman" w:hAnsi="Tahoma" w:cs="Tahoma"/>
+      <w:sz w:val="20"/>
+      <w:szCs w:val="20"/>
+    </w:rPr>
+  </w:style>
+  <w:style w:type="paragraph" w:customStyle="1" w:styleId="F522F5C8CA4F49739EED6E2EA8002C1B14">
+    <w:name w:val="F522F5C8CA4F49739EED6E2EA8002C1B14"/>
+    <w:rsid w:val="00A829DA"/>
+    <w:pPr>
+      <w:spacing w:after="0" w:line="240" w:lineRule="auto"/>
+    </w:pPr>
+    <w:rPr>
+      <w:rFonts w:ascii="Tahoma" w:eastAsia="Times New Roman" w:hAnsi="Tahoma" w:cs="Tahoma"/>
+      <w:sz w:val="20"/>
+      <w:szCs w:val="20"/>
+    </w:rPr>
+  </w:style>
+  <w:style w:type="paragraph" w:customStyle="1" w:styleId="469482AEF50642A5A88A2928D9C8297814">
+    <w:name w:val="469482AEF50642A5A88A2928D9C8297814"/>
+    <w:rsid w:val="00A829DA"/>
+    <w:pPr>
+      <w:spacing w:after="0" w:line="240" w:lineRule="auto"/>
+    </w:pPr>
+    <w:rPr>
+      <w:rFonts w:ascii="Tahoma" w:eastAsia="Times New Roman" w:hAnsi="Tahoma" w:cs="Tahoma"/>
+      <w:sz w:val="20"/>
+      <w:szCs w:val="20"/>
+    </w:rPr>
+  </w:style>
+  <w:style w:type="paragraph" w:customStyle="1" w:styleId="287D84E0C2B7455EBBEBDE68BD6BAF1814">
+    <w:name w:val="287D84E0C2B7455EBBEBDE68BD6BAF1814"/>
+    <w:rsid w:val="00A829DA"/>
+    <w:pPr>
+      <w:spacing w:after="0" w:line="240" w:lineRule="auto"/>
+    </w:pPr>
+    <w:rPr>
+      <w:rFonts w:ascii="Tahoma" w:eastAsia="Times New Roman" w:hAnsi="Tahoma" w:cs="Tahoma"/>
+      <w:sz w:val="20"/>
+      <w:szCs w:val="20"/>
+    </w:rPr>
+  </w:style>
+  <w:style w:type="paragraph" w:customStyle="1" w:styleId="257FEA4538A443598DC1CCAA4F58D04C14">
+    <w:name w:val="257FEA4538A443598DC1CCAA4F58D04C14"/>
+    <w:rsid w:val="00A829DA"/>
+    <w:pPr>
+      <w:spacing w:after="0" w:line="240" w:lineRule="auto"/>
+    </w:pPr>
+    <w:rPr>
+      <w:rFonts w:ascii="Tahoma" w:eastAsia="Times New Roman" w:hAnsi="Tahoma" w:cs="Tahoma"/>
+      <w:sz w:val="20"/>
+      <w:szCs w:val="20"/>
+    </w:rPr>
+  </w:style>
+  <w:style w:type="paragraph" w:customStyle="1" w:styleId="49B693DC27C543A79346F700D4C895FD14">
+    <w:name w:val="49B693DC27C543A79346F700D4C895FD14"/>
+    <w:rsid w:val="00A829DA"/>
+    <w:pPr>
+      <w:spacing w:after="0" w:line="240" w:lineRule="auto"/>
+    </w:pPr>
+    <w:rPr>
+      <w:rFonts w:ascii="Tahoma" w:eastAsia="Times New Roman" w:hAnsi="Tahoma" w:cs="Tahoma"/>
+      <w:sz w:val="20"/>
+      <w:szCs w:val="20"/>
+    </w:rPr>
+  </w:style>
+  <w:style w:type="paragraph" w:customStyle="1" w:styleId="56C7054F375F418EB78A0E3AB30444CC14">
+    <w:name w:val="56C7054F375F418EB78A0E3AB30444CC14"/>
+    <w:rsid w:val="00A829DA"/>
+    <w:pPr>
+      <w:spacing w:after="0" w:line="240" w:lineRule="auto"/>
+    </w:pPr>
+    <w:rPr>
+      <w:rFonts w:ascii="Tahoma" w:eastAsia="Times New Roman" w:hAnsi="Tahoma" w:cs="Tahoma"/>
+      <w:sz w:val="20"/>
+      <w:szCs w:val="20"/>
+    </w:rPr>
+  </w:style>
+  <w:style w:type="paragraph" w:customStyle="1" w:styleId="A75791C9A4824AEC9EB0E5E8735DAD1313">
+    <w:name w:val="A75791C9A4824AEC9EB0E5E8735DAD1313"/>
+    <w:rsid w:val="00A829DA"/>
+    <w:pPr>
+      <w:spacing w:after="0" w:line="240" w:lineRule="auto"/>
+    </w:pPr>
+    <w:rPr>
+      <w:rFonts w:ascii="Tahoma" w:eastAsia="Times New Roman" w:hAnsi="Tahoma" w:cs="Tahoma"/>
+      <w:sz w:val="20"/>
+      <w:szCs w:val="20"/>
+    </w:rPr>
+  </w:style>
+  <w:style w:type="paragraph" w:customStyle="1" w:styleId="D683426110684258A31C87966EE9547C14">
+    <w:name w:val="D683426110684258A31C87966EE9547C14"/>
+    <w:rsid w:val="00A829DA"/>
+    <w:pPr>
+      <w:spacing w:after="0" w:line="240" w:lineRule="auto"/>
+    </w:pPr>
+    <w:rPr>
+      <w:rFonts w:ascii="Tahoma" w:eastAsia="Times New Roman" w:hAnsi="Tahoma" w:cs="Tahoma"/>
+      <w:sz w:val="20"/>
+      <w:szCs w:val="20"/>
+    </w:rPr>
+  </w:style>
+  <w:style w:type="paragraph" w:customStyle="1" w:styleId="CD595313843D49599B854B659629B0424">
+    <w:name w:val="CD595313843D49599B854B659629B0424"/>
+    <w:rsid w:val="00A829DA"/>
+    <w:pPr>
+      <w:spacing w:after="0" w:line="240" w:lineRule="auto"/>
+    </w:pPr>
+    <w:rPr>
+      <w:rFonts w:ascii="Tahoma" w:eastAsia="Times New Roman" w:hAnsi="Tahoma" w:cs="Tahoma"/>
+      <w:sz w:val="20"/>
+      <w:szCs w:val="20"/>
+    </w:rPr>
+  </w:style>
+  <w:style w:type="paragraph" w:customStyle="1" w:styleId="58D33A7A20574793BCDAC7C1C5EB2D025">
+    <w:name w:val="58D33A7A20574793BCDAC7C1C5EB2D025"/>
+    <w:rsid w:val="00A829DA"/>
+    <w:pPr>
+      <w:spacing w:after="0" w:line="240" w:lineRule="auto"/>
+    </w:pPr>
+    <w:rPr>
+      <w:rFonts w:ascii="Tahoma" w:eastAsia="Times New Roman" w:hAnsi="Tahoma" w:cs="Tahoma"/>
+      <w:sz w:val="20"/>
+      <w:szCs w:val="20"/>
+    </w:rPr>
+  </w:style>
+  <w:style w:type="paragraph" w:customStyle="1" w:styleId="5DF04C0102EA4176B3590E64DAB395B75">
+    <w:name w:val="5DF04C0102EA4176B3590E64DAB395B75"/>
+    <w:rsid w:val="00A829DA"/>
+    <w:pPr>
+      <w:spacing w:after="0" w:line="240" w:lineRule="auto"/>
+    </w:pPr>
+    <w:rPr>
+      <w:rFonts w:ascii="Tahoma" w:eastAsia="Times New Roman" w:hAnsi="Tahoma" w:cs="Tahoma"/>
+      <w:sz w:val="20"/>
+      <w:szCs w:val="20"/>
+    </w:rPr>
+  </w:style>
+  <w:style w:type="paragraph" w:customStyle="1" w:styleId="DB5A35EF6F304F89BA3202B22361708B5">
+    <w:name w:val="DB5A35EF6F304F89BA3202B22361708B5"/>
+    <w:rsid w:val="00A829DA"/>
+    <w:pPr>
+      <w:spacing w:after="0" w:line="240" w:lineRule="auto"/>
+    </w:pPr>
+    <w:rPr>
+      <w:rFonts w:ascii="Tahoma" w:eastAsia="Times New Roman" w:hAnsi="Tahoma" w:cs="Tahoma"/>
+      <w:sz w:val="20"/>
+      <w:szCs w:val="20"/>
+    </w:rPr>
+  </w:style>
+  <w:style w:type="paragraph" w:customStyle="1" w:styleId="40693D1AC03847F9B6ABF8D52E10A74E5">
+    <w:name w:val="40693D1AC03847F9B6ABF8D52E10A74E5"/>
+    <w:rsid w:val="00A829DA"/>
+    <w:pPr>
+      <w:spacing w:after="0" w:line="240" w:lineRule="auto"/>
+    </w:pPr>
+    <w:rPr>
+      <w:rFonts w:ascii="Tahoma" w:eastAsia="Times New Roman" w:hAnsi="Tahoma" w:cs="Tahoma"/>
+      <w:sz w:val="20"/>
+      <w:szCs w:val="20"/>
+    </w:rPr>
+  </w:style>
+  <w:style w:type="paragraph" w:customStyle="1" w:styleId="6D4955D8E430404DA22324F2903DAC235">
+    <w:name w:val="6D4955D8E430404DA22324F2903DAC235"/>
+    <w:rsid w:val="00A829DA"/>
+    <w:pPr>
+      <w:spacing w:after="0" w:line="240" w:lineRule="auto"/>
+    </w:pPr>
+    <w:rPr>
+      <w:rFonts w:ascii="Tahoma" w:eastAsia="Times New Roman" w:hAnsi="Tahoma" w:cs="Tahoma"/>
+      <w:sz w:val="20"/>
+      <w:szCs w:val="20"/>
+    </w:rPr>
+  </w:style>
+  <w:style w:type="paragraph" w:customStyle="1" w:styleId="A260C96D49DF433880BED8EDEDAC15BA15">
+    <w:name w:val="A260C96D49DF433880BED8EDEDAC15BA15"/>
+    <w:rsid w:val="00A829DA"/>
+    <w:pPr>
+      <w:spacing w:after="0" w:line="240" w:lineRule="auto"/>
+    </w:pPr>
+    <w:rPr>
+      <w:rFonts w:ascii="Tahoma" w:eastAsia="Times New Roman" w:hAnsi="Tahoma" w:cs="Tahoma"/>
+      <w:sz w:val="20"/>
+      <w:szCs w:val="20"/>
+    </w:rPr>
+  </w:style>
+  <w:style w:type="paragraph" w:customStyle="1" w:styleId="C4151071B01A40BCA76BB116A055DFC715">
+    <w:name w:val="C4151071B01A40BCA76BB116A055DFC715"/>
+    <w:rsid w:val="00A829DA"/>
+    <w:pPr>
+      <w:spacing w:after="0" w:line="240" w:lineRule="auto"/>
+    </w:pPr>
+    <w:rPr>
+      <w:rFonts w:ascii="Tahoma" w:eastAsia="Times New Roman" w:hAnsi="Tahoma" w:cs="Tahoma"/>
+      <w:sz w:val="20"/>
+      <w:szCs w:val="20"/>
+    </w:rPr>
+  </w:style>
+  <w:style w:type="paragraph" w:customStyle="1" w:styleId="50CB9B394EAE49778341317EB53786608">
+    <w:name w:val="50CB9B394EAE49778341317EB53786608"/>
+    <w:rsid w:val="00A829DA"/>
+    <w:pPr>
+      <w:spacing w:after="0" w:line="240" w:lineRule="auto"/>
+    </w:pPr>
+    <w:rPr>
+      <w:rFonts w:ascii="Tahoma" w:eastAsia="Times New Roman" w:hAnsi="Tahoma" w:cs="Tahoma"/>
+      <w:sz w:val="20"/>
+      <w:szCs w:val="20"/>
+    </w:rPr>
+  </w:style>
+  <w:style w:type="paragraph" w:customStyle="1" w:styleId="83E578D160B643D98DE22F24775F9DD89">
+    <w:name w:val="83E578D160B643D98DE22F24775F9DD89"/>
+    <w:rsid w:val="00A829DA"/>
+    <w:pPr>
+      <w:spacing w:after="0" w:line="240" w:lineRule="auto"/>
+    </w:pPr>
+    <w:rPr>
+      <w:rFonts w:ascii="Tahoma" w:eastAsia="Times New Roman" w:hAnsi="Tahoma" w:cs="Tahoma"/>
+      <w:sz w:val="20"/>
+      <w:szCs w:val="20"/>
+    </w:rPr>
+  </w:style>
+  <w:style w:type="paragraph" w:customStyle="1" w:styleId="6FE7767CE91E4BFFBD26722460AB3C628">
+    <w:name w:val="6FE7767CE91E4BFFBD26722460AB3C628"/>
+    <w:rsid w:val="00A829DA"/>
+    <w:pPr>
+      <w:spacing w:after="0" w:line="240" w:lineRule="auto"/>
+    </w:pPr>
+    <w:rPr>
+      <w:rFonts w:ascii="Tahoma" w:eastAsia="Times New Roman" w:hAnsi="Tahoma" w:cs="Tahoma"/>
+      <w:sz w:val="20"/>
+      <w:szCs w:val="20"/>
+    </w:rPr>
+  </w:style>
+  <w:style w:type="paragraph" w:customStyle="1" w:styleId="6D71345B7843458E80B99607246DDF8E7">
+    <w:name w:val="6D71345B7843458E80B99607246DDF8E7"/>
+    <w:rsid w:val="00A829DA"/>
+    <w:pPr>
+      <w:spacing w:after="0" w:line="240" w:lineRule="auto"/>
+    </w:pPr>
+    <w:rPr>
+      <w:rFonts w:ascii="Tahoma" w:eastAsia="Times New Roman" w:hAnsi="Tahoma" w:cs="Tahoma"/>
+      <w:sz w:val="20"/>
+      <w:szCs w:val="20"/>
+    </w:rPr>
+  </w:style>
+  <w:style w:type="paragraph" w:customStyle="1" w:styleId="A40FDDB574F748A29D2246C8428B8FD415">
+    <w:name w:val="A40FDDB574F748A29D2246C8428B8FD415"/>
+    <w:rsid w:val="00A829DA"/>
+    <w:pPr>
+      <w:spacing w:after="0" w:line="240" w:lineRule="auto"/>
+    </w:pPr>
+    <w:rPr>
+      <w:rFonts w:ascii="Tahoma" w:eastAsia="Times New Roman" w:hAnsi="Tahoma" w:cs="Tahoma"/>
+      <w:sz w:val="20"/>
+      <w:szCs w:val="20"/>
+    </w:rPr>
+  </w:style>
+  <w:style w:type="paragraph" w:customStyle="1" w:styleId="E99D5BF6676F4B7C8768959376FFE5BF15">
+    <w:name w:val="E99D5BF6676F4B7C8768959376FFE5BF15"/>
+    <w:rsid w:val="00A829DA"/>
+    <w:pPr>
+      <w:spacing w:after="0" w:line="240" w:lineRule="auto"/>
+    </w:pPr>
+    <w:rPr>
+      <w:rFonts w:ascii="Tahoma" w:eastAsia="Times New Roman" w:hAnsi="Tahoma" w:cs="Tahoma"/>
+      <w:sz w:val="20"/>
+      <w:szCs w:val="20"/>
+    </w:rPr>
+  </w:style>
+  <w:style w:type="paragraph" w:customStyle="1" w:styleId="F522F5C8CA4F49739EED6E2EA8002C1B15">
+    <w:name w:val="F522F5C8CA4F49739EED6E2EA8002C1B15"/>
+    <w:rsid w:val="00A829DA"/>
+    <w:pPr>
+      <w:spacing w:after="0" w:line="240" w:lineRule="auto"/>
+    </w:pPr>
+    <w:rPr>
+      <w:rFonts w:ascii="Tahoma" w:eastAsia="Times New Roman" w:hAnsi="Tahoma" w:cs="Tahoma"/>
+      <w:sz w:val="20"/>
+      <w:szCs w:val="20"/>
+    </w:rPr>
+  </w:style>
+  <w:style w:type="paragraph" w:customStyle="1" w:styleId="469482AEF50642A5A88A2928D9C8297815">
+    <w:name w:val="469482AEF50642A5A88A2928D9C8297815"/>
+    <w:rsid w:val="00A829DA"/>
+    <w:pPr>
+      <w:spacing w:after="0" w:line="240" w:lineRule="auto"/>
+    </w:pPr>
+    <w:rPr>
+      <w:rFonts w:ascii="Tahoma" w:eastAsia="Times New Roman" w:hAnsi="Tahoma" w:cs="Tahoma"/>
+      <w:sz w:val="20"/>
+      <w:szCs w:val="20"/>
+    </w:rPr>
+  </w:style>
+  <w:style w:type="paragraph" w:customStyle="1" w:styleId="287D84E0C2B7455EBBEBDE68BD6BAF1815">
+    <w:name w:val="287D84E0C2B7455EBBEBDE68BD6BAF1815"/>
+    <w:rsid w:val="00A829DA"/>
+    <w:pPr>
+      <w:spacing w:after="0" w:line="240" w:lineRule="auto"/>
+    </w:pPr>
+    <w:rPr>
+      <w:rFonts w:ascii="Tahoma" w:eastAsia="Times New Roman" w:hAnsi="Tahoma" w:cs="Tahoma"/>
+      <w:sz w:val="20"/>
+      <w:szCs w:val="20"/>
+    </w:rPr>
+  </w:style>
+  <w:style w:type="paragraph" w:customStyle="1" w:styleId="257FEA4538A443598DC1CCAA4F58D04C15">
+    <w:name w:val="257FEA4538A443598DC1CCAA4F58D04C15"/>
+    <w:rsid w:val="00A829DA"/>
+    <w:pPr>
+      <w:spacing w:after="0" w:line="240" w:lineRule="auto"/>
+    </w:pPr>
+    <w:rPr>
+      <w:rFonts w:ascii="Tahoma" w:eastAsia="Times New Roman" w:hAnsi="Tahoma" w:cs="Tahoma"/>
+      <w:sz w:val="20"/>
+      <w:szCs w:val="20"/>
+    </w:rPr>
+  </w:style>
+  <w:style w:type="paragraph" w:customStyle="1" w:styleId="49B693DC27C543A79346F700D4C895FD15">
+    <w:name w:val="49B693DC27C543A79346F700D4C895FD15"/>
+    <w:rsid w:val="00A829DA"/>
+    <w:pPr>
+      <w:spacing w:after="0" w:line="240" w:lineRule="auto"/>
+    </w:pPr>
+    <w:rPr>
+      <w:rFonts w:ascii="Tahoma" w:eastAsia="Times New Roman" w:hAnsi="Tahoma" w:cs="Tahoma"/>
+      <w:sz w:val="20"/>
+      <w:szCs w:val="20"/>
+    </w:rPr>
+  </w:style>
+  <w:style w:type="paragraph" w:customStyle="1" w:styleId="56C7054F375F418EB78A0E3AB30444CC15">
+    <w:name w:val="56C7054F375F418EB78A0E3AB30444CC15"/>
+    <w:rsid w:val="00A829DA"/>
+    <w:pPr>
+      <w:spacing w:after="0" w:line="240" w:lineRule="auto"/>
+    </w:pPr>
+    <w:rPr>
+      <w:rFonts w:ascii="Tahoma" w:eastAsia="Times New Roman" w:hAnsi="Tahoma" w:cs="Tahoma"/>
+      <w:sz w:val="20"/>
+      <w:szCs w:val="20"/>
+    </w:rPr>
+  </w:style>
+  <w:style w:type="paragraph" w:customStyle="1" w:styleId="A75791C9A4824AEC9EB0E5E8735DAD1314">
+    <w:name w:val="A75791C9A4824AEC9EB0E5E8735DAD1314"/>
+    <w:rsid w:val="00A829DA"/>
+    <w:pPr>
+      <w:spacing w:after="0" w:line="240" w:lineRule="auto"/>
+    </w:pPr>
+    <w:rPr>
+      <w:rFonts w:ascii="Tahoma" w:eastAsia="Times New Roman" w:hAnsi="Tahoma" w:cs="Tahoma"/>
+      <w:sz w:val="20"/>
+      <w:szCs w:val="20"/>
+    </w:rPr>
+  </w:style>
+  <w:style w:type="paragraph" w:customStyle="1" w:styleId="D683426110684258A31C87966EE9547C15">
+    <w:name w:val="D683426110684258A31C87966EE9547C15"/>
+    <w:rsid w:val="00A829DA"/>
+    <w:pPr>
+      <w:spacing w:after="0" w:line="240" w:lineRule="auto"/>
+    </w:pPr>
+    <w:rPr>
+      <w:rFonts w:ascii="Tahoma" w:eastAsia="Times New Roman" w:hAnsi="Tahoma" w:cs="Tahoma"/>
+      <w:sz w:val="20"/>
+      <w:szCs w:val="20"/>
+    </w:rPr>
+  </w:style>
+  <w:style w:type="paragraph" w:customStyle="1" w:styleId="CD595313843D49599B854B659629B0425">
+    <w:name w:val="CD595313843D49599B854B659629B0425"/>
+    <w:rsid w:val="00A829DA"/>
+    <w:pPr>
+      <w:spacing w:after="0" w:line="240" w:lineRule="auto"/>
+    </w:pPr>
+    <w:rPr>
+      <w:rFonts w:ascii="Tahoma" w:eastAsia="Times New Roman" w:hAnsi="Tahoma" w:cs="Tahoma"/>
+      <w:sz w:val="20"/>
+      <w:szCs w:val="20"/>
+    </w:rPr>
+  </w:style>
+  <w:style w:type="paragraph" w:customStyle="1" w:styleId="58D33A7A20574793BCDAC7C1C5EB2D026">
+    <w:name w:val="58D33A7A20574793BCDAC7C1C5EB2D026"/>
+    <w:rsid w:val="00A829DA"/>
+    <w:pPr>
+      <w:spacing w:after="0" w:line="240" w:lineRule="auto"/>
+    </w:pPr>
+    <w:rPr>
+      <w:rFonts w:ascii="Tahoma" w:eastAsia="Times New Roman" w:hAnsi="Tahoma" w:cs="Tahoma"/>
+      <w:sz w:val="20"/>
+      <w:szCs w:val="20"/>
+    </w:rPr>
+  </w:style>
+  <w:style w:type="paragraph" w:customStyle="1" w:styleId="5DF04C0102EA4176B3590E64DAB395B76">
+    <w:name w:val="5DF04C0102EA4176B3590E64DAB395B76"/>
+    <w:rsid w:val="00A829DA"/>
+    <w:pPr>
+      <w:spacing w:after="0" w:line="240" w:lineRule="auto"/>
+    </w:pPr>
+    <w:rPr>
+      <w:rFonts w:ascii="Tahoma" w:eastAsia="Times New Roman" w:hAnsi="Tahoma" w:cs="Tahoma"/>
+      <w:sz w:val="20"/>
+      <w:szCs w:val="20"/>
+    </w:rPr>
+  </w:style>
+  <w:style w:type="paragraph" w:customStyle="1" w:styleId="DB5A35EF6F304F89BA3202B22361708B6">
+    <w:name w:val="DB5A35EF6F304F89BA3202B22361708B6"/>
+    <w:rsid w:val="00A829DA"/>
+    <w:pPr>
+      <w:spacing w:after="0" w:line="240" w:lineRule="auto"/>
+    </w:pPr>
+    <w:rPr>
+      <w:rFonts w:ascii="Tahoma" w:eastAsia="Times New Roman" w:hAnsi="Tahoma" w:cs="Tahoma"/>
+      <w:sz w:val="20"/>
+      <w:szCs w:val="20"/>
+    </w:rPr>
+  </w:style>
+  <w:style w:type="paragraph" w:customStyle="1" w:styleId="40693D1AC03847F9B6ABF8D52E10A74E6">
+    <w:name w:val="40693D1AC03847F9B6ABF8D52E10A74E6"/>
+    <w:rsid w:val="00A829DA"/>
+    <w:pPr>
+      <w:spacing w:after="0" w:line="240" w:lineRule="auto"/>
+    </w:pPr>
+    <w:rPr>
+      <w:rFonts w:ascii="Tahoma" w:eastAsia="Times New Roman" w:hAnsi="Tahoma" w:cs="Tahoma"/>
+      <w:sz w:val="20"/>
+      <w:szCs w:val="20"/>
+    </w:rPr>
+  </w:style>
+  <w:style w:type="paragraph" w:customStyle="1" w:styleId="6D4955D8E430404DA22324F2903DAC236">
+    <w:name w:val="6D4955D8E430404DA22324F2903DAC236"/>
+    <w:rsid w:val="00A829DA"/>
+    <w:pPr>
+      <w:spacing w:after="0" w:line="240" w:lineRule="auto"/>
+    </w:pPr>
+    <w:rPr>
+      <w:rFonts w:ascii="Tahoma" w:eastAsia="Times New Roman" w:hAnsi="Tahoma" w:cs="Tahoma"/>
+      <w:sz w:val="20"/>
+      <w:szCs w:val="20"/>
+    </w:rPr>
+  </w:style>
+  <w:style w:type="paragraph" w:customStyle="1" w:styleId="A260C96D49DF433880BED8EDEDAC15BA16">
+    <w:name w:val="A260C96D49DF433880BED8EDEDAC15BA16"/>
+    <w:rsid w:val="00A829DA"/>
+    <w:pPr>
+      <w:spacing w:after="0" w:line="240" w:lineRule="auto"/>
+    </w:pPr>
+    <w:rPr>
+      <w:rFonts w:ascii="Tahoma" w:eastAsia="Times New Roman" w:hAnsi="Tahoma" w:cs="Tahoma"/>
+      <w:sz w:val="20"/>
+      <w:szCs w:val="20"/>
+    </w:rPr>
+  </w:style>
+  <w:style w:type="paragraph" w:customStyle="1" w:styleId="C4151071B01A40BCA76BB116A055DFC716">
+    <w:name w:val="C4151071B01A40BCA76BB116A055DFC716"/>
+    <w:rsid w:val="00A829DA"/>
+    <w:pPr>
+      <w:spacing w:after="0" w:line="240" w:lineRule="auto"/>
+    </w:pPr>
+    <w:rPr>
+      <w:rFonts w:ascii="Tahoma" w:eastAsia="Times New Roman" w:hAnsi="Tahoma" w:cs="Tahoma"/>
+      <w:sz w:val="20"/>
+      <w:szCs w:val="20"/>
+    </w:rPr>
+  </w:style>
+  <w:style w:type="paragraph" w:customStyle="1" w:styleId="50CB9B394EAE49778341317EB53786609">
+    <w:name w:val="50CB9B394EAE49778341317EB53786609"/>
+    <w:rsid w:val="00A829DA"/>
+    <w:pPr>
+      <w:spacing w:after="0" w:line="240" w:lineRule="auto"/>
+    </w:pPr>
+    <w:rPr>
+      <w:rFonts w:ascii="Tahoma" w:eastAsia="Times New Roman" w:hAnsi="Tahoma" w:cs="Tahoma"/>
+      <w:sz w:val="20"/>
+      <w:szCs w:val="20"/>
+    </w:rPr>
+  </w:style>
+  <w:style w:type="paragraph" w:customStyle="1" w:styleId="83E578D160B643D98DE22F24775F9DD810">
+    <w:name w:val="83E578D160B643D98DE22F24775F9DD810"/>
+    <w:rsid w:val="00A829DA"/>
+    <w:pPr>
+      <w:spacing w:after="0" w:line="240" w:lineRule="auto"/>
+    </w:pPr>
+    <w:rPr>
+      <w:rFonts w:ascii="Tahoma" w:eastAsia="Times New Roman" w:hAnsi="Tahoma" w:cs="Tahoma"/>
+      <w:sz w:val="20"/>
+      <w:szCs w:val="20"/>
+    </w:rPr>
+  </w:style>
+  <w:style w:type="paragraph" w:customStyle="1" w:styleId="6FE7767CE91E4BFFBD26722460AB3C629">
+    <w:name w:val="6FE7767CE91E4BFFBD26722460AB3C629"/>
+    <w:rsid w:val="00A829DA"/>
+    <w:pPr>
+      <w:spacing w:after="0" w:line="240" w:lineRule="auto"/>
+    </w:pPr>
+    <w:rPr>
+      <w:rFonts w:ascii="Tahoma" w:eastAsia="Times New Roman" w:hAnsi="Tahoma" w:cs="Tahoma"/>
+      <w:sz w:val="20"/>
+      <w:szCs w:val="20"/>
+    </w:rPr>
+  </w:style>
+  <w:style w:type="paragraph" w:customStyle="1" w:styleId="6D71345B7843458E80B99607246DDF8E8">
+    <w:name w:val="6D71345B7843458E80B99607246DDF8E8"/>
+    <w:rsid w:val="00A829DA"/>
+    <w:pPr>
+      <w:spacing w:after="0" w:line="240" w:lineRule="auto"/>
+    </w:pPr>
+    <w:rPr>
+      <w:rFonts w:ascii="Tahoma" w:eastAsia="Times New Roman" w:hAnsi="Tahoma" w:cs="Tahoma"/>
+      <w:sz w:val="20"/>
+      <w:szCs w:val="20"/>
+    </w:rPr>
+  </w:style>
+  <w:style w:type="paragraph" w:customStyle="1" w:styleId="A40FDDB574F748A29D2246C8428B8FD416">
+    <w:name w:val="A40FDDB574F748A29D2246C8428B8FD416"/>
+    <w:rsid w:val="00A829DA"/>
+    <w:pPr>
+      <w:spacing w:after="0" w:line="240" w:lineRule="auto"/>
+    </w:pPr>
+    <w:rPr>
+      <w:rFonts w:ascii="Tahoma" w:eastAsia="Times New Roman" w:hAnsi="Tahoma" w:cs="Tahoma"/>
+      <w:sz w:val="20"/>
+      <w:szCs w:val="20"/>
+    </w:rPr>
+  </w:style>
+  <w:style w:type="paragraph" w:customStyle="1" w:styleId="E99D5BF6676F4B7C8768959376FFE5BF16">
+    <w:name w:val="E99D5BF6676F4B7C8768959376FFE5BF16"/>
+    <w:rsid w:val="00A829DA"/>
+    <w:pPr>
+      <w:spacing w:after="0" w:line="240" w:lineRule="auto"/>
+    </w:pPr>
+    <w:rPr>
+      <w:rFonts w:ascii="Tahoma" w:eastAsia="Times New Roman" w:hAnsi="Tahoma" w:cs="Tahoma"/>
+      <w:sz w:val="20"/>
+      <w:szCs w:val="20"/>
+    </w:rPr>
+  </w:style>
+  <w:style w:type="paragraph" w:customStyle="1" w:styleId="F522F5C8CA4F49739EED6E2EA8002C1B16">
+    <w:name w:val="F522F5C8CA4F49739EED6E2EA8002C1B16"/>
+    <w:rsid w:val="00A829DA"/>
+    <w:pPr>
+      <w:spacing w:after="0" w:line="240" w:lineRule="auto"/>
+    </w:pPr>
+    <w:rPr>
+      <w:rFonts w:ascii="Tahoma" w:eastAsia="Times New Roman" w:hAnsi="Tahoma" w:cs="Tahoma"/>
+      <w:sz w:val="20"/>
+      <w:szCs w:val="20"/>
+    </w:rPr>
+  </w:style>
+  <w:style w:type="paragraph" w:customStyle="1" w:styleId="469482AEF50642A5A88A2928D9C8297816">
+    <w:name w:val="469482AEF50642A5A88A2928D9C8297816"/>
+    <w:rsid w:val="00A829DA"/>
+    <w:pPr>
+      <w:spacing w:after="0" w:line="240" w:lineRule="auto"/>
+    </w:pPr>
+    <w:rPr>
+      <w:rFonts w:ascii="Tahoma" w:eastAsia="Times New Roman" w:hAnsi="Tahoma" w:cs="Tahoma"/>
+      <w:sz w:val="20"/>
+      <w:szCs w:val="20"/>
+    </w:rPr>
+  </w:style>
+  <w:style w:type="paragraph" w:customStyle="1" w:styleId="287D84E0C2B7455EBBEBDE68BD6BAF1816">
+    <w:name w:val="287D84E0C2B7455EBBEBDE68BD6BAF1816"/>
+    <w:rsid w:val="00A829DA"/>
+    <w:pPr>
+      <w:spacing w:after="0" w:line="240" w:lineRule="auto"/>
+    </w:pPr>
+    <w:rPr>
+      <w:rFonts w:ascii="Tahoma" w:eastAsia="Times New Roman" w:hAnsi="Tahoma" w:cs="Tahoma"/>
+      <w:sz w:val="20"/>
+      <w:szCs w:val="20"/>
+    </w:rPr>
+  </w:style>
+  <w:style w:type="paragraph" w:customStyle="1" w:styleId="257FEA4538A443598DC1CCAA4F58D04C16">
+    <w:name w:val="257FEA4538A443598DC1CCAA4F58D04C16"/>
+    <w:rsid w:val="00A829DA"/>
+    <w:pPr>
+      <w:spacing w:after="0" w:line="240" w:lineRule="auto"/>
+    </w:pPr>
+    <w:rPr>
+      <w:rFonts w:ascii="Tahoma" w:eastAsia="Times New Roman" w:hAnsi="Tahoma" w:cs="Tahoma"/>
+      <w:sz w:val="20"/>
+      <w:szCs w:val="20"/>
+    </w:rPr>
+  </w:style>
+  <w:style w:type="paragraph" w:customStyle="1" w:styleId="49B693DC27C543A79346F700D4C895FD16">
+    <w:name w:val="49B693DC27C543A79346F700D4C895FD16"/>
+    <w:rsid w:val="00A829DA"/>
+    <w:pPr>
+      <w:spacing w:after="0" w:line="240" w:lineRule="auto"/>
+    </w:pPr>
+    <w:rPr>
+      <w:rFonts w:ascii="Tahoma" w:eastAsia="Times New Roman" w:hAnsi="Tahoma" w:cs="Tahoma"/>
+      <w:sz w:val="20"/>
+      <w:szCs w:val="20"/>
+    </w:rPr>
+  </w:style>
+  <w:style w:type="paragraph" w:customStyle="1" w:styleId="56C7054F375F418EB78A0E3AB30444CC16">
+    <w:name w:val="56C7054F375F418EB78A0E3AB30444CC16"/>
+    <w:rsid w:val="00A829DA"/>
+    <w:pPr>
+      <w:spacing w:after="0" w:line="240" w:lineRule="auto"/>
+    </w:pPr>
+    <w:rPr>
+      <w:rFonts w:ascii="Tahoma" w:eastAsia="Times New Roman" w:hAnsi="Tahoma" w:cs="Tahoma"/>
+      <w:sz w:val="20"/>
+      <w:szCs w:val="20"/>
+    </w:rPr>
+  </w:style>
+  <w:style w:type="paragraph" w:customStyle="1" w:styleId="A75791C9A4824AEC9EB0E5E8735DAD1315">
+    <w:name w:val="A75791C9A4824AEC9EB0E5E8735DAD1315"/>
+    <w:rsid w:val="00A829DA"/>
+    <w:pPr>
+      <w:spacing w:after="0" w:line="240" w:lineRule="auto"/>
+    </w:pPr>
+    <w:rPr>
+      <w:rFonts w:ascii="Tahoma" w:eastAsia="Times New Roman" w:hAnsi="Tahoma" w:cs="Tahoma"/>
+      <w:sz w:val="20"/>
+      <w:szCs w:val="20"/>
+    </w:rPr>
+  </w:style>
+  <w:style w:type="paragraph" w:customStyle="1" w:styleId="D683426110684258A31C87966EE9547C16">
+    <w:name w:val="D683426110684258A31C87966EE9547C16"/>
+    <w:rsid w:val="00A829DA"/>
+    <w:pPr>
+      <w:spacing w:after="0" w:line="240" w:lineRule="auto"/>
+    </w:pPr>
+    <w:rPr>
+      <w:rFonts w:ascii="Tahoma" w:eastAsia="Times New Roman" w:hAnsi="Tahoma" w:cs="Tahoma"/>
+      <w:sz w:val="20"/>
+      <w:szCs w:val="20"/>
+    </w:rPr>
+  </w:style>
+  <w:style w:type="paragraph" w:customStyle="1" w:styleId="CD595313843D49599B854B659629B0426">
+    <w:name w:val="CD595313843D49599B854B659629B0426"/>
+    <w:rsid w:val="00A829DA"/>
+    <w:pPr>
+      <w:spacing w:after="0" w:line="240" w:lineRule="auto"/>
+    </w:pPr>
+    <w:rPr>
+      <w:rFonts w:ascii="Tahoma" w:eastAsia="Times New Roman" w:hAnsi="Tahoma" w:cs="Tahoma"/>
+      <w:sz w:val="20"/>
+      <w:szCs w:val="20"/>
+    </w:rPr>
+  </w:style>
+  <w:style w:type="paragraph" w:customStyle="1" w:styleId="58D33A7A20574793BCDAC7C1C5EB2D027">
+    <w:name w:val="58D33A7A20574793BCDAC7C1C5EB2D027"/>
+    <w:rsid w:val="00A829DA"/>
+    <w:pPr>
+      <w:spacing w:after="0" w:line="240" w:lineRule="auto"/>
+    </w:pPr>
+    <w:rPr>
+      <w:rFonts w:ascii="Tahoma" w:eastAsia="Times New Roman" w:hAnsi="Tahoma" w:cs="Tahoma"/>
+      <w:sz w:val="20"/>
+      <w:szCs w:val="20"/>
+    </w:rPr>
+  </w:style>
+  <w:style w:type="paragraph" w:customStyle="1" w:styleId="5DF04C0102EA4176B3590E64DAB395B77">
+    <w:name w:val="5DF04C0102EA4176B3590E64DAB395B77"/>
+    <w:rsid w:val="00A829DA"/>
+    <w:pPr>
+      <w:spacing w:after="0" w:line="240" w:lineRule="auto"/>
+    </w:pPr>
+    <w:rPr>
+      <w:rFonts w:ascii="Tahoma" w:eastAsia="Times New Roman" w:hAnsi="Tahoma" w:cs="Tahoma"/>
+      <w:sz w:val="20"/>
+      <w:szCs w:val="20"/>
+    </w:rPr>
+  </w:style>
+  <w:style w:type="paragraph" w:customStyle="1" w:styleId="DB5A35EF6F304F89BA3202B22361708B7">
+    <w:name w:val="DB5A35EF6F304F89BA3202B22361708B7"/>
+    <w:rsid w:val="00A829DA"/>
+    <w:pPr>
+      <w:spacing w:after="0" w:line="240" w:lineRule="auto"/>
+    </w:pPr>
+    <w:rPr>
+      <w:rFonts w:ascii="Tahoma" w:eastAsia="Times New Roman" w:hAnsi="Tahoma" w:cs="Tahoma"/>
+      <w:sz w:val="20"/>
+      <w:szCs w:val="20"/>
+    </w:rPr>
+  </w:style>
+  <w:style w:type="paragraph" w:customStyle="1" w:styleId="40693D1AC03847F9B6ABF8D52E10A74E7">
+    <w:name w:val="40693D1AC03847F9B6ABF8D52E10A74E7"/>
+    <w:rsid w:val="00A829DA"/>
+    <w:pPr>
+      <w:spacing w:after="0" w:line="240" w:lineRule="auto"/>
+    </w:pPr>
+    <w:rPr>
+      <w:rFonts w:ascii="Tahoma" w:eastAsia="Times New Roman" w:hAnsi="Tahoma" w:cs="Tahoma"/>
+      <w:sz w:val="20"/>
+      <w:szCs w:val="20"/>
+    </w:rPr>
+  </w:style>
+  <w:style w:type="paragraph" w:customStyle="1" w:styleId="6D4955D8E430404DA22324F2903DAC237">
+    <w:name w:val="6D4955D8E430404DA22324F2903DAC237"/>
+    <w:rsid w:val="00A829DA"/>
+    <w:pPr>
+      <w:spacing w:after="0" w:line="240" w:lineRule="auto"/>
+    </w:pPr>
+    <w:rPr>
+      <w:rFonts w:ascii="Tahoma" w:eastAsia="Times New Roman" w:hAnsi="Tahoma" w:cs="Tahoma"/>
+      <w:sz w:val="20"/>
+      <w:szCs w:val="20"/>
+    </w:rPr>
+  </w:style>
+  <w:style w:type="paragraph" w:customStyle="1" w:styleId="A260C96D49DF433880BED8EDEDAC15BA17">
+    <w:name w:val="A260C96D49DF433880BED8EDEDAC15BA17"/>
+    <w:rsid w:val="00A829DA"/>
+    <w:pPr>
+      <w:spacing w:after="0" w:line="240" w:lineRule="auto"/>
+    </w:pPr>
+    <w:rPr>
+      <w:rFonts w:ascii="Tahoma" w:eastAsia="Times New Roman" w:hAnsi="Tahoma" w:cs="Tahoma"/>
+      <w:sz w:val="20"/>
+      <w:szCs w:val="20"/>
+    </w:rPr>
+  </w:style>
+  <w:style w:type="paragraph" w:customStyle="1" w:styleId="C4151071B01A40BCA76BB116A055DFC717">
+    <w:name w:val="C4151071B01A40BCA76BB116A055DFC717"/>
+    <w:rsid w:val="00A829DA"/>
+    <w:pPr>
+      <w:spacing w:after="0" w:line="240" w:lineRule="auto"/>
+    </w:pPr>
+    <w:rPr>
+      <w:rFonts w:ascii="Tahoma" w:eastAsia="Times New Roman" w:hAnsi="Tahoma" w:cs="Tahoma"/>
+      <w:sz w:val="20"/>
+      <w:szCs w:val="20"/>
+    </w:rPr>
+  </w:style>
+  <w:style w:type="paragraph" w:customStyle="1" w:styleId="50CB9B394EAE49778341317EB537866010">
+    <w:name w:val="50CB9B394EAE49778341317EB537866010"/>
+    <w:rsid w:val="00A829DA"/>
+    <w:pPr>
+      <w:spacing w:after="0" w:line="240" w:lineRule="auto"/>
+    </w:pPr>
+    <w:rPr>
+      <w:rFonts w:ascii="Tahoma" w:eastAsia="Times New Roman" w:hAnsi="Tahoma" w:cs="Tahoma"/>
+      <w:sz w:val="20"/>
+      <w:szCs w:val="20"/>
+    </w:rPr>
+  </w:style>
+  <w:style w:type="paragraph" w:customStyle="1" w:styleId="83E578D160B643D98DE22F24775F9DD811">
+    <w:name w:val="83E578D160B643D98DE22F24775F9DD811"/>
+    <w:rsid w:val="00A829DA"/>
+    <w:pPr>
+      <w:spacing w:after="0" w:line="240" w:lineRule="auto"/>
+    </w:pPr>
+    <w:rPr>
+      <w:rFonts w:ascii="Tahoma" w:eastAsia="Times New Roman" w:hAnsi="Tahoma" w:cs="Tahoma"/>
+      <w:sz w:val="20"/>
+      <w:szCs w:val="20"/>
+    </w:rPr>
+  </w:style>
+  <w:style w:type="paragraph" w:customStyle="1" w:styleId="6FE7767CE91E4BFFBD26722460AB3C6210">
+    <w:name w:val="6FE7767CE91E4BFFBD26722460AB3C6210"/>
+    <w:rsid w:val="00A829DA"/>
+    <w:pPr>
+      <w:spacing w:after="0" w:line="240" w:lineRule="auto"/>
+    </w:pPr>
+    <w:rPr>
+      <w:rFonts w:ascii="Tahoma" w:eastAsia="Times New Roman" w:hAnsi="Tahoma" w:cs="Tahoma"/>
+      <w:sz w:val="20"/>
+      <w:szCs w:val="20"/>
+    </w:rPr>
+  </w:style>
+  <w:style w:type="paragraph" w:customStyle="1" w:styleId="6D71345B7843458E80B99607246DDF8E9">
+    <w:name w:val="6D71345B7843458E80B99607246DDF8E9"/>
+    <w:rsid w:val="00A829DA"/>
+    <w:pPr>
+      <w:spacing w:after="0" w:line="240" w:lineRule="auto"/>
+    </w:pPr>
+    <w:rPr>
+      <w:rFonts w:ascii="Tahoma" w:eastAsia="Times New Roman" w:hAnsi="Tahoma" w:cs="Tahoma"/>
+      <w:sz w:val="20"/>
+      <w:szCs w:val="20"/>
+    </w:rPr>
+  </w:style>
+  <w:style w:type="paragraph" w:customStyle="1" w:styleId="A40FDDB574F748A29D2246C8428B8FD417">
+    <w:name w:val="A40FDDB574F748A29D2246C8428B8FD417"/>
+    <w:rsid w:val="00A829DA"/>
+    <w:pPr>
+      <w:spacing w:after="0" w:line="240" w:lineRule="auto"/>
+    </w:pPr>
+    <w:rPr>
+      <w:rFonts w:ascii="Tahoma" w:eastAsia="Times New Roman" w:hAnsi="Tahoma" w:cs="Tahoma"/>
+      <w:sz w:val="20"/>
+      <w:szCs w:val="20"/>
+    </w:rPr>
+  </w:style>
+  <w:style w:type="paragraph" w:customStyle="1" w:styleId="E99D5BF6676F4B7C8768959376FFE5BF17">
+    <w:name w:val="E99D5BF6676F4B7C8768959376FFE5BF17"/>
+    <w:rsid w:val="00A829DA"/>
+    <w:pPr>
+      <w:spacing w:after="0" w:line="240" w:lineRule="auto"/>
+    </w:pPr>
+    <w:rPr>
+      <w:rFonts w:ascii="Tahoma" w:eastAsia="Times New Roman" w:hAnsi="Tahoma" w:cs="Tahoma"/>
+      <w:sz w:val="20"/>
+      <w:szCs w:val="20"/>
+    </w:rPr>
+  </w:style>
+  <w:style w:type="paragraph" w:customStyle="1" w:styleId="F522F5C8CA4F49739EED6E2EA8002C1B17">
+    <w:name w:val="F522F5C8CA4F49739EED6E2EA8002C1B17"/>
+    <w:rsid w:val="00A829DA"/>
+    <w:pPr>
+      <w:spacing w:after="0" w:line="240" w:lineRule="auto"/>
+    </w:pPr>
+    <w:rPr>
+      <w:rFonts w:ascii="Tahoma" w:eastAsia="Times New Roman" w:hAnsi="Tahoma" w:cs="Tahoma"/>
+      <w:sz w:val="20"/>
+      <w:szCs w:val="20"/>
+    </w:rPr>
+  </w:style>
+  <w:style w:type="paragraph" w:customStyle="1" w:styleId="469482AEF50642A5A88A2928D9C8297817">
+    <w:name w:val="469482AEF50642A5A88A2928D9C8297817"/>
+    <w:rsid w:val="00A829DA"/>
+    <w:pPr>
+      <w:spacing w:after="0" w:line="240" w:lineRule="auto"/>
+    </w:pPr>
+    <w:rPr>
+      <w:rFonts w:ascii="Tahoma" w:eastAsia="Times New Roman" w:hAnsi="Tahoma" w:cs="Tahoma"/>
+      <w:sz w:val="20"/>
+      <w:szCs w:val="20"/>
+    </w:rPr>
+  </w:style>
+  <w:style w:type="paragraph" w:customStyle="1" w:styleId="287D84E0C2B7455EBBEBDE68BD6BAF1817">
+    <w:name w:val="287D84E0C2B7455EBBEBDE68BD6BAF1817"/>
+    <w:rsid w:val="00A829DA"/>
+    <w:pPr>
+      <w:spacing w:after="0" w:line="240" w:lineRule="auto"/>
+    </w:pPr>
+    <w:rPr>
+      <w:rFonts w:ascii="Tahoma" w:eastAsia="Times New Roman" w:hAnsi="Tahoma" w:cs="Tahoma"/>
+      <w:sz w:val="20"/>
+      <w:szCs w:val="20"/>
+    </w:rPr>
+  </w:style>
+  <w:style w:type="paragraph" w:customStyle="1" w:styleId="257FEA4538A443598DC1CCAA4F58D04C17">
+    <w:name w:val="257FEA4538A443598DC1CCAA4F58D04C17"/>
+    <w:rsid w:val="00A829DA"/>
+    <w:pPr>
+      <w:spacing w:after="0" w:line="240" w:lineRule="auto"/>
+    </w:pPr>
+    <w:rPr>
+      <w:rFonts w:ascii="Tahoma" w:eastAsia="Times New Roman" w:hAnsi="Tahoma" w:cs="Tahoma"/>
+      <w:sz w:val="20"/>
+      <w:szCs w:val="20"/>
+    </w:rPr>
+  </w:style>
+  <w:style w:type="paragraph" w:customStyle="1" w:styleId="49B693DC27C543A79346F700D4C895FD17">
+    <w:name w:val="49B693DC27C543A79346F700D4C895FD17"/>
+    <w:rsid w:val="00A829DA"/>
+    <w:pPr>
+      <w:spacing w:after="0" w:line="240" w:lineRule="auto"/>
+    </w:pPr>
+    <w:rPr>
+      <w:rFonts w:ascii="Tahoma" w:eastAsia="Times New Roman" w:hAnsi="Tahoma" w:cs="Tahoma"/>
+      <w:sz w:val="20"/>
+      <w:szCs w:val="20"/>
+    </w:rPr>
+  </w:style>
+  <w:style w:type="paragraph" w:customStyle="1" w:styleId="56C7054F375F418EB78A0E3AB30444CC17">
+    <w:name w:val="56C7054F375F418EB78A0E3AB30444CC17"/>
+    <w:rsid w:val="00A829DA"/>
+    <w:pPr>
+      <w:spacing w:after="0" w:line="240" w:lineRule="auto"/>
+    </w:pPr>
+    <w:rPr>
+      <w:rFonts w:ascii="Tahoma" w:eastAsia="Times New Roman" w:hAnsi="Tahoma" w:cs="Tahoma"/>
+      <w:sz w:val="20"/>
+      <w:szCs w:val="20"/>
+    </w:rPr>
+  </w:style>
+  <w:style w:type="paragraph" w:customStyle="1" w:styleId="A75791C9A4824AEC9EB0E5E8735DAD1316">
+    <w:name w:val="A75791C9A4824AEC9EB0E5E8735DAD1316"/>
+    <w:rsid w:val="00A829DA"/>
+    <w:pPr>
+      <w:spacing w:after="0" w:line="240" w:lineRule="auto"/>
+    </w:pPr>
+    <w:rPr>
+      <w:rFonts w:ascii="Tahoma" w:eastAsia="Times New Roman" w:hAnsi="Tahoma" w:cs="Tahoma"/>
+      <w:sz w:val="20"/>
+      <w:szCs w:val="20"/>
+    </w:rPr>
+  </w:style>
+  <w:style w:type="paragraph" w:customStyle="1" w:styleId="D683426110684258A31C87966EE9547C17">
+    <w:name w:val="D683426110684258A31C87966EE9547C17"/>
+    <w:rsid w:val="00A829DA"/>
+    <w:pPr>
+      <w:spacing w:after="0" w:line="240" w:lineRule="auto"/>
+    </w:pPr>
+    <w:rPr>
+      <w:rFonts w:ascii="Tahoma" w:eastAsia="Times New Roman" w:hAnsi="Tahoma" w:cs="Tahoma"/>
+      <w:sz w:val="20"/>
+      <w:szCs w:val="20"/>
+    </w:rPr>
+  </w:style>
+  <w:style w:type="paragraph" w:customStyle="1" w:styleId="2C427A70C2A0444EA2DB5814A224EC74">
+    <w:name w:val="2C427A70C2A0444EA2DB5814A224EC74"/>
+    <w:rsid w:val="00A829DA"/>
+    <w:pPr>
+      <w:spacing w:after="0" w:line="240" w:lineRule="auto"/>
+    </w:pPr>
+    <w:rPr>
+      <w:rFonts w:ascii="Tahoma" w:eastAsia="Times New Roman" w:hAnsi="Tahoma" w:cs="Tahoma"/>
+      <w:sz w:val="20"/>
+      <w:szCs w:val="20"/>
+    </w:rPr>
+  </w:style>
+  <w:style w:type="paragraph" w:customStyle="1" w:styleId="CD595313843D49599B854B659629B0427">
+    <w:name w:val="CD595313843D49599B854B659629B0427"/>
+    <w:rsid w:val="00A829DA"/>
+    <w:pPr>
+      <w:spacing w:after="0" w:line="240" w:lineRule="auto"/>
+    </w:pPr>
+    <w:rPr>
+      <w:rFonts w:ascii="Tahoma" w:eastAsia="Times New Roman" w:hAnsi="Tahoma" w:cs="Tahoma"/>
+      <w:sz w:val="20"/>
+      <w:szCs w:val="20"/>
+    </w:rPr>
+  </w:style>
+  <w:style w:type="paragraph" w:customStyle="1" w:styleId="58D33A7A20574793BCDAC7C1C5EB2D028">
+    <w:name w:val="58D33A7A20574793BCDAC7C1C5EB2D028"/>
+    <w:rsid w:val="00A829DA"/>
+    <w:pPr>
+      <w:spacing w:after="0" w:line="240" w:lineRule="auto"/>
+    </w:pPr>
+    <w:rPr>
+      <w:rFonts w:ascii="Tahoma" w:eastAsia="Times New Roman" w:hAnsi="Tahoma" w:cs="Tahoma"/>
+      <w:sz w:val="20"/>
+      <w:szCs w:val="20"/>
+    </w:rPr>
+  </w:style>
+  <w:style w:type="paragraph" w:customStyle="1" w:styleId="5DF04C0102EA4176B3590E64DAB395B78">
+    <w:name w:val="5DF04C0102EA4176B3590E64DAB395B78"/>
+    <w:rsid w:val="00A829DA"/>
+    <w:pPr>
+      <w:spacing w:after="0" w:line="240" w:lineRule="auto"/>
+    </w:pPr>
+    <w:rPr>
+      <w:rFonts w:ascii="Tahoma" w:eastAsia="Times New Roman" w:hAnsi="Tahoma" w:cs="Tahoma"/>
+      <w:sz w:val="20"/>
+      <w:szCs w:val="20"/>
+    </w:rPr>
+  </w:style>
+  <w:style w:type="paragraph" w:customStyle="1" w:styleId="DB5A35EF6F304F89BA3202B22361708B8">
+    <w:name w:val="DB5A35EF6F304F89BA3202B22361708B8"/>
+    <w:rsid w:val="00A829DA"/>
+    <w:pPr>
+      <w:spacing w:after="0" w:line="240" w:lineRule="auto"/>
+    </w:pPr>
+    <w:rPr>
+      <w:rFonts w:ascii="Tahoma" w:eastAsia="Times New Roman" w:hAnsi="Tahoma" w:cs="Tahoma"/>
+      <w:sz w:val="20"/>
+      <w:szCs w:val="20"/>
+    </w:rPr>
+  </w:style>
+  <w:style w:type="paragraph" w:customStyle="1" w:styleId="40693D1AC03847F9B6ABF8D52E10A74E8">
+    <w:name w:val="40693D1AC03847F9B6ABF8D52E10A74E8"/>
+    <w:rsid w:val="00A829DA"/>
+    <w:pPr>
+      <w:spacing w:after="0" w:line="240" w:lineRule="auto"/>
+    </w:pPr>
+    <w:rPr>
+      <w:rFonts w:ascii="Tahoma" w:eastAsia="Times New Roman" w:hAnsi="Tahoma" w:cs="Tahoma"/>
+      <w:sz w:val="20"/>
+      <w:szCs w:val="20"/>
+    </w:rPr>
+  </w:style>
+  <w:style w:type="paragraph" w:customStyle="1" w:styleId="6D4955D8E430404DA22324F2903DAC238">
+    <w:name w:val="6D4955D8E430404DA22324F2903DAC238"/>
+    <w:rsid w:val="00A829DA"/>
+    <w:pPr>
+      <w:spacing w:after="0" w:line="240" w:lineRule="auto"/>
+    </w:pPr>
+    <w:rPr>
+      <w:rFonts w:ascii="Tahoma" w:eastAsia="Times New Roman" w:hAnsi="Tahoma" w:cs="Tahoma"/>
+      <w:sz w:val="20"/>
+      <w:szCs w:val="20"/>
+    </w:rPr>
+  </w:style>
+  <w:style w:type="paragraph" w:customStyle="1" w:styleId="A260C96D49DF433880BED8EDEDAC15BA18">
+    <w:name w:val="A260C96D49DF433880BED8EDEDAC15BA18"/>
+    <w:rsid w:val="00A829DA"/>
+    <w:pPr>
+      <w:spacing w:after="0" w:line="240" w:lineRule="auto"/>
+    </w:pPr>
+    <w:rPr>
+      <w:rFonts w:ascii="Tahoma" w:eastAsia="Times New Roman" w:hAnsi="Tahoma" w:cs="Tahoma"/>
+      <w:sz w:val="20"/>
+      <w:szCs w:val="20"/>
+    </w:rPr>
+  </w:style>
+  <w:style w:type="paragraph" w:customStyle="1" w:styleId="C4151071B01A40BCA76BB116A055DFC718">
+    <w:name w:val="C4151071B01A40BCA76BB116A055DFC718"/>
+    <w:rsid w:val="00A829DA"/>
+    <w:pPr>
+      <w:spacing w:after="0" w:line="240" w:lineRule="auto"/>
+    </w:pPr>
+    <w:rPr>
+      <w:rFonts w:ascii="Tahoma" w:eastAsia="Times New Roman" w:hAnsi="Tahoma" w:cs="Tahoma"/>
+      <w:sz w:val="20"/>
+      <w:szCs w:val="20"/>
+    </w:rPr>
+  </w:style>
+  <w:style w:type="paragraph" w:customStyle="1" w:styleId="50CB9B394EAE49778341317EB537866011">
+    <w:name w:val="50CB9B394EAE49778341317EB537866011"/>
+    <w:rsid w:val="00A829DA"/>
+    <w:pPr>
+      <w:spacing w:after="0" w:line="240" w:lineRule="auto"/>
+    </w:pPr>
+    <w:rPr>
+      <w:rFonts w:ascii="Tahoma" w:eastAsia="Times New Roman" w:hAnsi="Tahoma" w:cs="Tahoma"/>
+      <w:sz w:val="20"/>
+      <w:szCs w:val="20"/>
+    </w:rPr>
+  </w:style>
+  <w:style w:type="paragraph" w:customStyle="1" w:styleId="83E578D160B643D98DE22F24775F9DD812">
+    <w:name w:val="83E578D160B643D98DE22F24775F9DD812"/>
+    <w:rsid w:val="00A829DA"/>
+    <w:pPr>
+      <w:spacing w:after="0" w:line="240" w:lineRule="auto"/>
+    </w:pPr>
+    <w:rPr>
+      <w:rFonts w:ascii="Tahoma" w:eastAsia="Times New Roman" w:hAnsi="Tahoma" w:cs="Tahoma"/>
+      <w:sz w:val="20"/>
+      <w:szCs w:val="20"/>
+    </w:rPr>
+  </w:style>
+  <w:style w:type="paragraph" w:customStyle="1" w:styleId="6FE7767CE91E4BFFBD26722460AB3C6211">
+    <w:name w:val="6FE7767CE91E4BFFBD26722460AB3C6211"/>
+    <w:rsid w:val="00A829DA"/>
+    <w:pPr>
+      <w:spacing w:after="0" w:line="240" w:lineRule="auto"/>
+    </w:pPr>
+    <w:rPr>
+      <w:rFonts w:ascii="Tahoma" w:eastAsia="Times New Roman" w:hAnsi="Tahoma" w:cs="Tahoma"/>
+      <w:sz w:val="20"/>
+      <w:szCs w:val="20"/>
+    </w:rPr>
+  </w:style>
+  <w:style w:type="paragraph" w:customStyle="1" w:styleId="6D71345B7843458E80B99607246DDF8E10">
+    <w:name w:val="6D71345B7843458E80B99607246DDF8E10"/>
+    <w:rsid w:val="00A829DA"/>
+    <w:pPr>
+      <w:spacing w:after="0" w:line="240" w:lineRule="auto"/>
+    </w:pPr>
+    <w:rPr>
+      <w:rFonts w:ascii="Tahoma" w:eastAsia="Times New Roman" w:hAnsi="Tahoma" w:cs="Tahoma"/>
+      <w:sz w:val="20"/>
+      <w:szCs w:val="20"/>
+    </w:rPr>
+  </w:style>
+  <w:style w:type="paragraph" w:customStyle="1" w:styleId="A40FDDB574F748A29D2246C8428B8FD418">
+    <w:name w:val="A40FDDB574F748A29D2246C8428B8FD418"/>
+    <w:rsid w:val="00A829DA"/>
+    <w:pPr>
+      <w:spacing w:after="0" w:line="240" w:lineRule="auto"/>
+    </w:pPr>
+    <w:rPr>
+      <w:rFonts w:ascii="Tahoma" w:eastAsia="Times New Roman" w:hAnsi="Tahoma" w:cs="Tahoma"/>
+      <w:sz w:val="20"/>
+      <w:szCs w:val="20"/>
+    </w:rPr>
+  </w:style>
+  <w:style w:type="paragraph" w:customStyle="1" w:styleId="E99D5BF6676F4B7C8768959376FFE5BF18">
+    <w:name w:val="E99D5BF6676F4B7C8768959376FFE5BF18"/>
+    <w:rsid w:val="00A829DA"/>
+    <w:pPr>
+      <w:spacing w:after="0" w:line="240" w:lineRule="auto"/>
+    </w:pPr>
+    <w:rPr>
+      <w:rFonts w:ascii="Tahoma" w:eastAsia="Times New Roman" w:hAnsi="Tahoma" w:cs="Tahoma"/>
+      <w:sz w:val="20"/>
+      <w:szCs w:val="20"/>
+    </w:rPr>
+  </w:style>
+  <w:style w:type="paragraph" w:customStyle="1" w:styleId="F522F5C8CA4F49739EED6E2EA8002C1B18">
+    <w:name w:val="F522F5C8CA4F49739EED6E2EA8002C1B18"/>
+    <w:rsid w:val="00A829DA"/>
+    <w:pPr>
+      <w:spacing w:after="0" w:line="240" w:lineRule="auto"/>
+    </w:pPr>
+    <w:rPr>
+      <w:rFonts w:ascii="Tahoma" w:eastAsia="Times New Roman" w:hAnsi="Tahoma" w:cs="Tahoma"/>
+      <w:sz w:val="20"/>
+      <w:szCs w:val="20"/>
+    </w:rPr>
+  </w:style>
+  <w:style w:type="paragraph" w:customStyle="1" w:styleId="469482AEF50642A5A88A2928D9C8297818">
+    <w:name w:val="469482AEF50642A5A88A2928D9C8297818"/>
+    <w:rsid w:val="00A829DA"/>
+    <w:pPr>
+      <w:spacing w:after="0" w:line="240" w:lineRule="auto"/>
+    </w:pPr>
+    <w:rPr>
+      <w:rFonts w:ascii="Tahoma" w:eastAsia="Times New Roman" w:hAnsi="Tahoma" w:cs="Tahoma"/>
+      <w:sz w:val="20"/>
+      <w:szCs w:val="20"/>
+    </w:rPr>
+  </w:style>
+  <w:style w:type="paragraph" w:customStyle="1" w:styleId="287D84E0C2B7455EBBEBDE68BD6BAF1818">
+    <w:name w:val="287D84E0C2B7455EBBEBDE68BD6BAF1818"/>
+    <w:rsid w:val="00A829DA"/>
+    <w:pPr>
+      <w:spacing w:after="0" w:line="240" w:lineRule="auto"/>
+    </w:pPr>
+    <w:rPr>
+      <w:rFonts w:ascii="Tahoma" w:eastAsia="Times New Roman" w:hAnsi="Tahoma" w:cs="Tahoma"/>
+      <w:sz w:val="20"/>
+      <w:szCs w:val="20"/>
+    </w:rPr>
+  </w:style>
+  <w:style w:type="paragraph" w:customStyle="1" w:styleId="257FEA4538A443598DC1CCAA4F58D04C18">
+    <w:name w:val="257FEA4538A443598DC1CCAA4F58D04C18"/>
+    <w:rsid w:val="00A829DA"/>
+    <w:pPr>
+      <w:spacing w:after="0" w:line="240" w:lineRule="auto"/>
+    </w:pPr>
+    <w:rPr>
+      <w:rFonts w:ascii="Tahoma" w:eastAsia="Times New Roman" w:hAnsi="Tahoma" w:cs="Tahoma"/>
+      <w:sz w:val="20"/>
+      <w:szCs w:val="20"/>
+    </w:rPr>
+  </w:style>
+  <w:style w:type="paragraph" w:customStyle="1" w:styleId="49B693DC27C543A79346F700D4C895FD18">
+    <w:name w:val="49B693DC27C543A79346F700D4C895FD18"/>
+    <w:rsid w:val="00A829DA"/>
+    <w:pPr>
+      <w:spacing w:after="0" w:line="240" w:lineRule="auto"/>
+    </w:pPr>
+    <w:rPr>
+      <w:rFonts w:ascii="Tahoma" w:eastAsia="Times New Roman" w:hAnsi="Tahoma" w:cs="Tahoma"/>
+      <w:sz w:val="20"/>
+      <w:szCs w:val="20"/>
+    </w:rPr>
+  </w:style>
+  <w:style w:type="paragraph" w:customStyle="1" w:styleId="56C7054F375F418EB78A0E3AB30444CC18">
+    <w:name w:val="56C7054F375F418EB78A0E3AB30444CC18"/>
+    <w:rsid w:val="00A829DA"/>
+    <w:pPr>
+      <w:spacing w:after="0" w:line="240" w:lineRule="auto"/>
+    </w:pPr>
+    <w:rPr>
+      <w:rFonts w:ascii="Tahoma" w:eastAsia="Times New Roman" w:hAnsi="Tahoma" w:cs="Tahoma"/>
+      <w:sz w:val="20"/>
+      <w:szCs w:val="20"/>
+    </w:rPr>
+  </w:style>
+  <w:style w:type="paragraph" w:customStyle="1" w:styleId="A75791C9A4824AEC9EB0E5E8735DAD1317">
+    <w:name w:val="A75791C9A4824AEC9EB0E5E8735DAD1317"/>
+    <w:rsid w:val="00A829DA"/>
+    <w:pPr>
+      <w:spacing w:after="0" w:line="240" w:lineRule="auto"/>
+    </w:pPr>
+    <w:rPr>
+      <w:rFonts w:ascii="Tahoma" w:eastAsia="Times New Roman" w:hAnsi="Tahoma" w:cs="Tahoma"/>
+      <w:sz w:val="20"/>
+      <w:szCs w:val="20"/>
+    </w:rPr>
+  </w:style>
+  <w:style w:type="paragraph" w:customStyle="1" w:styleId="D683426110684258A31C87966EE9547C18">
+    <w:name w:val="D683426110684258A31C87966EE9547C18"/>
+    <w:rsid w:val="00A829DA"/>
+    <w:pPr>
+      <w:spacing w:after="0" w:line="240" w:lineRule="auto"/>
+    </w:pPr>
+    <w:rPr>
+      <w:rFonts w:ascii="Tahoma" w:eastAsia="Times New Roman" w:hAnsi="Tahoma" w:cs="Tahoma"/>
+      <w:sz w:val="20"/>
+      <w:szCs w:val="20"/>
+    </w:rPr>
+  </w:style>
+  <w:style w:type="paragraph" w:customStyle="1" w:styleId="2C427A70C2A0444EA2DB5814A224EC741">
+    <w:name w:val="2C427A70C2A0444EA2DB5814A224EC741"/>
+    <w:rsid w:val="00A829DA"/>
+    <w:pPr>
+      <w:spacing w:after="0" w:line="240" w:lineRule="auto"/>
+    </w:pPr>
+    <w:rPr>
+      <w:rFonts w:ascii="Tahoma" w:eastAsia="Times New Roman" w:hAnsi="Tahoma" w:cs="Tahoma"/>
+      <w:sz w:val="20"/>
+      <w:szCs w:val="20"/>
     </w:rPr>
   </w:style>
 </w:styles>
@@ -17719,16 +19951,12 @@
 </file>
 
 <file path=customXml/item1.xml><?xml version="1.0" encoding="utf-8"?>
-<repgen xmlns="http://rmtenon.com/2010/wealth-management-report">
+<repgen xmlns="http://rmstenon.com/2010/wealth-management-report">
   <client>
     <name/>
-    <meeting-date/>
+    <date-issued/>
     <time-horizon/>
-    <transfer/>
-    <transfer-many/>
     <reporting-frequency/>
-    <initial-fee/>
-    <investment-type/>
   </client>
   <strategy>
     <name-proper/>
@@ -17739,8 +19967,9 @@
     <investor-focus/>
     <income-note1/>
     <income-note2/>
+    <aggregate-charge/>
+    <time-horizon/>
     <cost/>
-    <time-horizon/>
     <risk>
       <header/>
       <text/>

</xml_diff>